<commit_message>
Included paragraphs on inputs and outputs, compilation and running the program.
</commit_message>
<xml_diff>
--- a/doc/cs4220_project_1_writeup.docx
+++ b/doc/cs4220_project_1_writeup.docx
@@ -833,41 +833,13 @@
         <w:rPr>
           <w:lang w:val="en-US"/>
         </w:rPr>
-        <w:t xml:space="preserve"> in which two </w:t>
-      </w:r>
-      <w:proofErr w:type="spellStart"/>
-      <w:r>
-        <w:rPr>
-          <w:lang w:val="en-US"/>
-        </w:rPr>
-        <w:t>codewords</w:t>
-      </w:r>
-      <w:proofErr w:type="spellEnd"/>
-      <w:r>
-        <w:rPr>
-          <w:lang w:val="en-US"/>
-        </w:rPr>
-        <w:t xml:space="preserve"> differ”. The </w:t>
-      </w:r>
-      <w:r>
-        <w:rPr>
-          <w:lang w:val="en-US"/>
-        </w:rPr>
-        <w:t xml:space="preserve">significance “is that if two </w:t>
-      </w:r>
-      <w:proofErr w:type="spellStart"/>
-      <w:r>
-        <w:rPr>
-          <w:lang w:val="en-US"/>
-        </w:rPr>
-        <w:t>codewords</w:t>
-      </w:r>
-      <w:proofErr w:type="spellEnd"/>
-      <w:r>
-        <w:rPr>
-          <w:lang w:val="en-US"/>
-        </w:rPr>
-        <w:t xml:space="preserve"> are a Hamming distance </w:t>
+        <w:t xml:space="preserve"> in which two codewords differ”. The </w:t>
+      </w:r>
+      <w:r>
+        <w:rPr>
+          <w:lang w:val="en-US"/>
+        </w:rPr>
+        <w:t xml:space="preserve">significance “is that if two codewords are a Hamming distance </w:t>
       </w:r>
       <w:r>
         <w:rPr>
@@ -974,21 +946,7 @@
         <w:rPr>
           <w:lang w:val="en-US"/>
         </w:rPr>
-        <w:t xml:space="preserve">Hamming codes is the error correction technique where the “bits of the </w:t>
-      </w:r>
-      <w:proofErr w:type="spellStart"/>
-      <w:r>
-        <w:rPr>
-          <w:lang w:val="en-US"/>
-        </w:rPr>
-        <w:t>codeword</w:t>
-      </w:r>
-      <w:proofErr w:type="spellEnd"/>
-      <w:r>
-        <w:rPr>
-          <w:lang w:val="en-US"/>
-        </w:rPr>
-        <w:t xml:space="preserve"> are numbered consecutively, starting with bit 1 at the left end, bit 2 to its immediate right, and so on.  The bits that are powers of 2 are the check bits.  The rest are filled up with the m </w:t>
+        <w:t xml:space="preserve">Hamming codes is the error correction technique where the “bits of the codeword are numbered consecutively, starting with bit 1 at the left end, bit 2 to its immediate right, and so on.  The bits that are powers of 2 are the check bits.  The rest are filled up with the m </w:t>
       </w:r>
       <w:r>
         <w:rPr>
@@ -1036,21 +994,7 @@
         <w:rPr>
           <w:lang w:val="en-US"/>
         </w:rPr>
-        <w:t xml:space="preserve"> bit.  Our code demonstrates this concept by taking any </w:t>
-      </w:r>
-      <w:proofErr w:type="spellStart"/>
-      <w:r>
-        <w:rPr>
-          <w:lang w:val="en-US"/>
-        </w:rPr>
-        <w:t>codeword</w:t>
-      </w:r>
-      <w:proofErr w:type="spellEnd"/>
-      <w:r>
-        <w:rPr>
-          <w:lang w:val="en-US"/>
-        </w:rPr>
-        <w:t xml:space="preserve">, encoding and decoding it using Hamming Code, and proving that a single bit error can be corrected </w:t>
+        <w:t xml:space="preserve"> bit.  Our code demonstrates this concept by taking any codeword, encoding and decoding it using Hamming Code, and proving that a single bit error can be corrected </w:t>
       </w:r>
       <w:r>
         <w:rPr>
@@ -1078,6 +1022,9 @@
         <w:pStyle w:val="Heading2"/>
       </w:pPr>
       <w:r>
+        <w:t xml:space="preserve">The </w:t>
+      </w:r>
+      <w:r>
         <w:t>Algorithm</w:t>
       </w:r>
     </w:p>
@@ -1086,26 +1033,151 @@
         <w:pStyle w:val="Heading2"/>
       </w:pPr>
       <w:r>
-        <w:t>Inputs and Outputs</w:t>
+        <w:t>The Program</w:t>
       </w:r>
     </w:p>
     <w:p>
       <w:pPr>
-        <w:pStyle w:val="Heading2"/>
-      </w:pPr>
-      <w:r>
-        <w:t>Testing</w:t>
+        <w:jc w:val="left"/>
+      </w:pPr>
+      <w:r>
+        <w:tab/>
+        <w:t xml:space="preserve">The </w:t>
+      </w:r>
+      <w:r>
+        <w:t>solution we wrote takes one</w:t>
+      </w:r>
+      <w:r>
+        <w:t xml:space="preserve"> </w:t>
+      </w:r>
+      <w:r>
+        <w:t>parameter</w:t>
+      </w:r>
+      <w:r>
+        <w:t xml:space="preserve"> from the command line.</w:t>
+      </w:r>
+      <w:r>
+        <w:t xml:space="preserve"> The argument is a path to a text file that contains the byte string in question. All that should be in the text file is a single byte string (no whitespace). For example, </w:t>
+      </w:r>
+      <w:r>
+        <w:rPr>
+          <w:rFonts w:ascii="Courier New" w:hAnsi="Courier New" w:cs="Courier New"/>
+          <w:sz w:val="22"/>
+          <w:szCs w:val="22"/>
+        </w:rPr>
+        <w:t>00101101</w:t>
+      </w:r>
+      <w:r>
+        <w:rPr>
+          <w:rFonts w:ascii="Courier New" w:hAnsi="Courier New" w:cs="Courier New"/>
+          <w:sz w:val="22"/>
+          <w:szCs w:val="22"/>
+        </w:rPr>
+        <w:t xml:space="preserve"> </w:t>
+      </w:r>
+      <w:r>
+        <w:t>would be acceptable content of the input file.</w:t>
+      </w:r>
+      <w:r>
+        <w:t xml:space="preserve"> Once the program starts running, it will display the byte string found within the input file and the codeword resulting from encoding the original string with Hamming codes.</w:t>
+      </w:r>
+      <w:r>
+        <w:t xml:space="preserve"> At this point, the program will prompt the user as to if the data hypothetically changed during transmission (to simulate dropping a bit). If the user selects yes (‘Y’), the program will prompt for what the string looks like on the other end of the transmission. Then the program will use the check bits and parity of the codeword to decode it and reconstruct the original string. In all cases where only one (or none) bit was flipped, the decoder will return the original string; thusly proving the correctness and applicability of Hamming codes.</w:t>
       </w:r>
     </w:p>
     <w:p>
       <w:pPr>
-        <w:pStyle w:val="BodyText"/>
-        <w:rPr>
-          <w:lang w:val="en-US"/>
-        </w:rPr>
-      </w:pPr>
+        <w:jc w:val="left"/>
+      </w:pPr>
+      <w:r>
+        <w:tab/>
+      </w:r>
+      <w:r>
+        <w:t xml:space="preserve">To compile the source code into an executable, we simply used the Gnu C Compiler (GCC). The command we used to compile was as follows: </w:t>
+      </w:r>
+      <w:r>
+        <w:rPr>
+          <w:rFonts w:ascii="Courier New" w:hAnsi="Courier New" w:cs="Courier New"/>
+          <w:sz w:val="22"/>
+          <w:szCs w:val="22"/>
+        </w:rPr>
+        <w:t xml:space="preserve">gcc -o ham </w:t>
+      </w:r>
+      <w:r>
+        <w:rPr>
+          <w:rFonts w:ascii="Courier New" w:hAnsi="Courier New" w:cs="Courier New"/>
+          <w:sz w:val="22"/>
+          <w:szCs w:val="22"/>
+        </w:rPr>
+        <w:t>cs4220_main</w:t>
+      </w:r>
+      <w:r>
+        <w:rPr>
+          <w:rFonts w:ascii="Courier New" w:hAnsi="Courier New" w:cs="Courier New"/>
+          <w:sz w:val="22"/>
+          <w:szCs w:val="22"/>
+        </w:rPr>
+        <w:t>.c</w:t>
+      </w:r>
+      <w:r>
+        <w:t xml:space="preserve">. This command works on Linux machines and will work on Windows machines through Cygwin (assuming the Cygwin installation supports </w:t>
+      </w:r>
+      <w:r>
+        <w:t>GCC</w:t>
+      </w:r>
+      <w:r>
+        <w:t xml:space="preserve">). To </w:t>
+      </w:r>
+      <w:r>
+        <w:lastRenderedPageBreak/>
+        <w:t>run the code</w:t>
+      </w:r>
+      <w:r>
+        <w:t xml:space="preserve"> on Linux we used </w:t>
+      </w:r>
+      <w:r>
+        <w:rPr>
+          <w:rFonts w:ascii="Courier New" w:hAnsi="Courier New" w:cs="Courier New"/>
+          <w:sz w:val="22"/>
+          <w:szCs w:val="22"/>
+        </w:rPr>
+        <w:t>./ham input.txt</w:t>
+      </w:r>
       <w:bookmarkStart w:id="0" w:name="_GoBack"/>
       <w:bookmarkEnd w:id="0"/>
+      <w:r>
+        <w:t xml:space="preserve">, </w:t>
+      </w:r>
+      <w:r>
+        <w:t xml:space="preserve">and on Windows we used </w:t>
+      </w:r>
+      <w:r>
+        <w:rPr>
+          <w:rFonts w:ascii="Courier New" w:hAnsi="Courier New" w:cs="Courier New"/>
+          <w:sz w:val="22"/>
+          <w:szCs w:val="22"/>
+        </w:rPr>
+        <w:t>ham.exe input.txt</w:t>
+      </w:r>
+      <w:r>
+        <w:t>.</w:t>
+      </w:r>
+    </w:p>
+    <w:p>
+      <w:pPr>
+        <w:pStyle w:val="Heading2"/>
+      </w:pPr>
+      <w:r>
+        <w:t>Testing</w:t>
+      </w:r>
+    </w:p>
+    <w:p>
+      <w:pPr>
+        <w:pStyle w:val="BodyText"/>
+        <w:rPr>
+          <w:lang w:val="en-US"/>
+        </w:rPr>
+      </w:pPr>
     </w:p>
     <w:sectPr>
       <w:type w:val="continuous"/>
@@ -3203,6 +3275,7 @@
   <w:style w:type="character" w:default="1" w:styleId="DefaultParagraphFont">
     <w:name w:val="Default Paragraph Font"/>
     <w:uiPriority w:val="1"/>
+    <w:semiHidden/>
     <w:unhideWhenUsed/>
   </w:style>
   <w:style w:type="table" w:default="1" w:styleId="TableNormal">
@@ -3806,7 +3879,7 @@
 </file>
 
 <file path=customXml/itemProps1.xml><?xml version="1.0" encoding="utf-8"?>
-<ds:datastoreItem xmlns:ds="http://schemas.openxmlformats.org/officeDocument/2006/customXml" ds:itemID="{883DAE84-CCB7-4DF0-8D5A-0064580EE78B}">
+<ds:datastoreItem xmlns:ds="http://schemas.openxmlformats.org/officeDocument/2006/customXml" ds:itemID="{5F1B5DAC-B024-4A37-9865-C148F014FE7D}">
   <ds:schemaRefs>
     <ds:schemaRef ds:uri="http://schemas.openxmlformats.org/officeDocument/2006/bibliography"/>
   </ds:schemaRefs>

</xml_diff>

<commit_message>
Added conclusion, formatting and references to document.
</commit_message>
<xml_diff>
--- a/doc/cs4220_project_1_writeup.docx
+++ b/doc/cs4220_project_1_writeup.docx
@@ -439,9 +439,6 @@
                             <w:r>
                               <w:t>Thomas</w:t>
                             </w:r>
-                            <w:r>
-                              <w:t xml:space="preserve"> R.</w:t>
-                            </w:r>
                           </w:p>
                           <w:p>
                             <w:pPr>
@@ -510,9 +507,6 @@
                       <w:r>
                         <w:t>Thomas</w:t>
                       </w:r>
-                      <w:r>
-                        <w:t xml:space="preserve"> R.</w:t>
-                      </w:r>
                     </w:p>
                     <w:p>
                       <w:pPr>
@@ -1038,7 +1032,7 @@
     </w:p>
     <w:p>
       <w:pPr>
-        <w:jc w:val="left"/>
+        <w:jc w:val="both"/>
       </w:pPr>
       <w:r>
         <w:tab/>
@@ -1087,13 +1081,19 @@
     </w:p>
     <w:p>
       <w:pPr>
-        <w:jc w:val="left"/>
+        <w:jc w:val="both"/>
       </w:pPr>
       <w:r>
         <w:tab/>
       </w:r>
       <w:r>
-        <w:t xml:space="preserve">To compile the source code into an executable, we simply used the Gnu C Compiler (GCC). The command we used to compile was as follows: </w:t>
+        <w:t>To compile the source code into an ex</w:t>
+      </w:r>
+      <w:r>
+        <w:t>ecutable, we simply used the GNU</w:t>
+      </w:r>
+      <w:r>
+        <w:t xml:space="preserve"> C Compiler (GCC). The command we used to compile was as follows: </w:t>
       </w:r>
       <w:r>
         <w:rPr>
@@ -1143,8 +1143,6 @@
         </w:rPr>
         <w:t>./ham input.txt</w:t>
       </w:r>
-      <w:bookmarkStart w:id="0" w:name="_GoBack"/>
-      <w:bookmarkEnd w:id="0"/>
       <w:r>
         <w:t xml:space="preserve">, </w:t>
       </w:r>
@@ -1173,12 +1171,304 @@
     </w:p>
     <w:p>
       <w:pPr>
-        <w:pStyle w:val="BodyText"/>
-        <w:rPr>
-          <w:lang w:val="en-US"/>
-        </w:rPr>
-      </w:pPr>
+        <w:jc w:val="both"/>
+      </w:pPr>
+      <w:r>
+        <w:tab/>
+        <w:t>This program was tested using various inputs and ensuring in all cases that the encoded string and decoded string were correct. For each set of inputs we tried, we calculated the codeword by hand and ensured it matched the one the program produced. Furthermore, we tested the decoder without flipping the bits and flipping random bits to ensure that the decoding of the parity worked.</w:t>
+      </w:r>
+      <w:r>
+        <w:t xml:space="preserve"> In all cases, the program produced the correct coderword and decoded data.</w:t>
+      </w:r>
+      <w:r>
+        <w:t xml:space="preserve"> For an example run of the program</w:t>
+      </w:r>
+      <w:r>
+        <w:t xml:space="preserve"> without simulating dropped bits</w:t>
+      </w:r>
+      <w:r>
+        <w:t>, see Figure 1.</w:t>
+      </w:r>
     </w:p>
+    <w:p>
+      <w:pPr>
+        <w:jc w:val="left"/>
+      </w:pPr>
+    </w:p>
+    <w:p>
+      <w:pPr>
+        <w:keepNext/>
+        <w:jc w:val="left"/>
+      </w:pPr>
+      <w:r>
+        <w:rPr>
+          <w:noProof/>
+        </w:rPr>
+        <w:drawing>
+          <wp:inline distT="0" distB="0" distL="0" distR="0" wp14:anchorId="4789B915" wp14:editId="098E3CB7">
+            <wp:extent cx="3195955" cy="561975"/>
+            <wp:effectExtent l="19050" t="19050" r="23495" b="28575"/>
+            <wp:docPr id="3" name="Picture 3"/>
+            <wp:cNvGraphicFramePr>
+              <a:graphicFrameLocks xmlns:a="http://schemas.openxmlformats.org/drawingml/2006/main" noChangeAspect="1"/>
+            </wp:cNvGraphicFramePr>
+            <a:graphic xmlns:a="http://schemas.openxmlformats.org/drawingml/2006/main">
+              <a:graphicData uri="http://schemas.openxmlformats.org/drawingml/2006/picture">
+                <pic:pic xmlns:pic="http://schemas.openxmlformats.org/drawingml/2006/picture">
+                  <pic:nvPicPr>
+                    <pic:cNvPr id="1" name=""/>
+                    <pic:cNvPicPr/>
+                  </pic:nvPicPr>
+                  <pic:blipFill>
+                    <a:blip r:embed="rId6"/>
+                    <a:stretch>
+                      <a:fillRect/>
+                    </a:stretch>
+                  </pic:blipFill>
+                  <pic:spPr>
+                    <a:xfrm>
+                      <a:off x="0" y="0"/>
+                      <a:ext cx="3195955" cy="561975"/>
+                    </a:xfrm>
+                    <a:prstGeom prst="rect">
+                      <a:avLst/>
+                    </a:prstGeom>
+                    <a:ln>
+                      <a:solidFill>
+                        <a:schemeClr val="tx1"/>
+                      </a:solidFill>
+                    </a:ln>
+                  </pic:spPr>
+                </pic:pic>
+              </a:graphicData>
+            </a:graphic>
+          </wp:inline>
+        </w:drawing>
+      </w:r>
+    </w:p>
+    <w:p>
+      <w:pPr>
+        <w:pStyle w:val="Caption"/>
+        <w:rPr>
+          <w:color w:val="000000" w:themeColor="text1"/>
+        </w:rPr>
+      </w:pPr>
+      <w:r>
+        <w:rPr>
+          <w:color w:val="000000" w:themeColor="text1"/>
+        </w:rPr>
+        <w:t xml:space="preserve">Figure </w:t>
+      </w:r>
+      <w:r>
+        <w:rPr>
+          <w:color w:val="000000" w:themeColor="text1"/>
+        </w:rPr>
+        <w:fldChar w:fldCharType="begin"/>
+      </w:r>
+      <w:r>
+        <w:rPr>
+          <w:color w:val="000000" w:themeColor="text1"/>
+        </w:rPr>
+        <w:instrText xml:space="preserve"> SEQ Figure \* ARABIC </w:instrText>
+      </w:r>
+      <w:r>
+        <w:rPr>
+          <w:color w:val="000000" w:themeColor="text1"/>
+        </w:rPr>
+        <w:fldChar w:fldCharType="separate"/>
+      </w:r>
+      <w:r>
+        <w:rPr>
+          <w:noProof/>
+          <w:color w:val="000000" w:themeColor="text1"/>
+        </w:rPr>
+        <w:t>1</w:t>
+      </w:r>
+      <w:r>
+        <w:rPr>
+          <w:color w:val="000000" w:themeColor="text1"/>
+        </w:rPr>
+        <w:fldChar w:fldCharType="end"/>
+      </w:r>
+    </w:p>
+    <w:p>
+      <w:pPr>
+        <w:jc w:val="both"/>
+      </w:pPr>
+      <w:r>
+        <w:t>For an example run of the program in which a bit is flipped, see Figure 2.</w:t>
+      </w:r>
+    </w:p>
+    <w:p>
+      <w:pPr>
+        <w:jc w:val="left"/>
+      </w:pPr>
+    </w:p>
+    <w:p>
+      <w:pPr>
+        <w:keepNext/>
+        <w:jc w:val="left"/>
+      </w:pPr>
+      <w:r>
+        <w:rPr>
+          <w:noProof/>
+        </w:rPr>
+        <w:drawing>
+          <wp:inline distT="0" distB="0" distL="0" distR="0" wp14:anchorId="5BEA2F64" wp14:editId="4228EA71">
+            <wp:extent cx="3195955" cy="590550"/>
+            <wp:effectExtent l="19050" t="19050" r="23495" b="19050"/>
+            <wp:docPr id="4" name="Picture 4"/>
+            <wp:cNvGraphicFramePr>
+              <a:graphicFrameLocks xmlns:a="http://schemas.openxmlformats.org/drawingml/2006/main" noChangeAspect="1"/>
+            </wp:cNvGraphicFramePr>
+            <a:graphic xmlns:a="http://schemas.openxmlformats.org/drawingml/2006/main">
+              <a:graphicData uri="http://schemas.openxmlformats.org/drawingml/2006/picture">
+                <pic:pic xmlns:pic="http://schemas.openxmlformats.org/drawingml/2006/picture">
+                  <pic:nvPicPr>
+                    <pic:cNvPr id="1" name=""/>
+                    <pic:cNvPicPr/>
+                  </pic:nvPicPr>
+                  <pic:blipFill>
+                    <a:blip r:embed="rId7"/>
+                    <a:stretch>
+                      <a:fillRect/>
+                    </a:stretch>
+                  </pic:blipFill>
+                  <pic:spPr>
+                    <a:xfrm>
+                      <a:off x="0" y="0"/>
+                      <a:ext cx="3195955" cy="590550"/>
+                    </a:xfrm>
+                    <a:prstGeom prst="rect">
+                      <a:avLst/>
+                    </a:prstGeom>
+                    <a:ln>
+                      <a:solidFill>
+                        <a:schemeClr val="tx1"/>
+                      </a:solidFill>
+                    </a:ln>
+                  </pic:spPr>
+                </pic:pic>
+              </a:graphicData>
+            </a:graphic>
+          </wp:inline>
+        </w:drawing>
+      </w:r>
+    </w:p>
+    <w:p>
+      <w:pPr>
+        <w:pStyle w:val="Caption"/>
+        <w:rPr>
+          <w:color w:val="000000" w:themeColor="text1"/>
+        </w:rPr>
+      </w:pPr>
+      <w:r>
+        <w:rPr>
+          <w:color w:val="000000" w:themeColor="text1"/>
+        </w:rPr>
+        <w:t xml:space="preserve">Figure </w:t>
+      </w:r>
+      <w:r>
+        <w:rPr>
+          <w:color w:val="000000" w:themeColor="text1"/>
+        </w:rPr>
+        <w:fldChar w:fldCharType="begin"/>
+      </w:r>
+      <w:r>
+        <w:rPr>
+          <w:color w:val="000000" w:themeColor="text1"/>
+        </w:rPr>
+        <w:instrText xml:space="preserve"> SEQ Figure \* ARABIC </w:instrText>
+      </w:r>
+      <w:r>
+        <w:rPr>
+          <w:color w:val="000000" w:themeColor="text1"/>
+        </w:rPr>
+        <w:fldChar w:fldCharType="separate"/>
+      </w:r>
+      <w:r>
+        <w:rPr>
+          <w:noProof/>
+          <w:color w:val="000000" w:themeColor="text1"/>
+        </w:rPr>
+        <w:t>2</w:t>
+      </w:r>
+      <w:r>
+        <w:rPr>
+          <w:color w:val="000000" w:themeColor="text1"/>
+        </w:rPr>
+        <w:fldChar w:fldCharType="end"/>
+      </w:r>
+    </w:p>
+    <w:p>
+      <w:pPr>
+        <w:pStyle w:val="Heading1"/>
+      </w:pPr>
+      <w:r>
+        <w:t>Conclusion</w:t>
+      </w:r>
+    </w:p>
+    <w:p>
+      <w:pPr>
+        <w:jc w:val="both"/>
+      </w:pPr>
+      <w:r>
+        <w:tab/>
+        <w:t>The use and accuracy of Hamming codes was proven a viable solution by this program.</w:t>
+      </w:r>
+      <w:r>
+        <w:t xml:space="preserve"> This project effectively showed how Hamming codes can be used for error correction in network transmission. It is a lightweight, portable and integrity-proven technique for ensuring that bits in data are not dropped while being transported over physical network connections.</w:t>
+      </w:r>
+    </w:p>
+    <w:p>
+      <w:pPr>
+        <w:pStyle w:val="Heading1"/>
+      </w:pPr>
+      <w:r>
+        <w:t>References</w:t>
+      </w:r>
+    </w:p>
+    <w:p>
+      <w:pPr>
+        <w:pStyle w:val="references"/>
+        <w:numPr>
+          <w:ilvl w:val="0"/>
+          <w:numId w:val="27"/>
+        </w:numPr>
+        <w:ind w:left="354" w:hanging="354"/>
+        <w:rPr>
+          <w:sz w:val="20"/>
+        </w:rPr>
+      </w:pPr>
+      <w:r>
+        <w:rPr>
+          <w:sz w:val="20"/>
+        </w:rPr>
+        <w:t>A. S. Tanenbaum and D.J. Wetherall, </w:t>
+      </w:r>
+      <w:r>
+        <w:rPr>
+          <w:sz w:val="20"/>
+          <w:u w:val="single"/>
+        </w:rPr>
+        <w:t>Computer Networks</w:t>
+      </w:r>
+      <w:r>
+        <w:rPr>
+          <w:sz w:val="20"/>
+        </w:rPr>
+        <w:t>, 5th ed.</w:t>
+      </w:r>
+      <w:bookmarkStart w:id="0" w:name="_GoBack"/>
+      <w:bookmarkEnd w:id="0"/>
+      <w:r>
+        <w:rPr>
+          <w:sz w:val="20"/>
+        </w:rPr>
+        <w:t xml:space="preserve"> , Boston, Mass.: Prentice Hall, 2011.</w:t>
+      </w:r>
+    </w:p>
+    <w:p/>
     <w:sectPr>
       <w:type w:val="continuous"/>
       <w:pgSz w:w="12240" w:h="15840" w:code="1"/>
@@ -2770,6 +3060,72 @@
   </w:num>
   <w:num w:numId="25">
     <w:abstractNumId w:val="14"/>
+  </w:num>
+  <w:num w:numId="26">
+    <w:abstractNumId w:val="17"/>
+    <w:lvlOverride w:ilvl="0">
+      <w:startOverride w:val="1"/>
+    </w:lvlOverride>
+    <w:lvlOverride w:ilvl="1">
+      <w:startOverride w:val="1"/>
+    </w:lvlOverride>
+    <w:lvlOverride w:ilvl="2">
+      <w:startOverride w:val="1"/>
+    </w:lvlOverride>
+    <w:lvlOverride w:ilvl="3">
+      <w:startOverride w:val="1"/>
+    </w:lvlOverride>
+    <w:lvlOverride w:ilvl="4">
+      <w:startOverride w:val="1"/>
+    </w:lvlOverride>
+    <w:lvlOverride w:ilvl="5">
+      <w:startOverride w:val="1"/>
+    </w:lvlOverride>
+    <w:lvlOverride w:ilvl="6">
+      <w:startOverride w:val="1"/>
+    </w:lvlOverride>
+    <w:lvlOverride w:ilvl="7">
+      <w:startOverride w:val="1"/>
+    </w:lvlOverride>
+    <w:lvlOverride w:ilvl="8">
+      <w:startOverride w:val="1"/>
+    </w:lvlOverride>
+  </w:num>
+  <w:num w:numId="27">
+    <w:abstractNumId w:val="19"/>
+    <w:lvlOverride w:ilvl="0">
+      <w:startOverride w:val="1"/>
+    </w:lvlOverride>
+  </w:num>
+  <w:num w:numId="28">
+    <w:abstractNumId w:val="17"/>
+    <w:lvlOverride w:ilvl="0">
+      <w:startOverride w:val="1"/>
+    </w:lvlOverride>
+    <w:lvlOverride w:ilvl="1">
+      <w:startOverride w:val="1"/>
+    </w:lvlOverride>
+    <w:lvlOverride w:ilvl="2">
+      <w:startOverride w:val="1"/>
+    </w:lvlOverride>
+    <w:lvlOverride w:ilvl="3">
+      <w:startOverride w:val="1"/>
+    </w:lvlOverride>
+    <w:lvlOverride w:ilvl="4">
+      <w:startOverride w:val="1"/>
+    </w:lvlOverride>
+    <w:lvlOverride w:ilvl="5">
+      <w:startOverride w:val="1"/>
+    </w:lvlOverride>
+    <w:lvlOverride w:ilvl="6">
+      <w:startOverride w:val="1"/>
+    </w:lvlOverride>
+    <w:lvlOverride w:ilvl="7">
+      <w:startOverride w:val="1"/>
+    </w:lvlOverride>
+    <w:lvlOverride w:ilvl="8">
+      <w:startOverride w:val="1"/>
+    </w:lvlOverride>
   </w:num>
 </w:numbering>
 </file>
@@ -3162,6 +3518,7 @@
     <w:name w:val="heading 1"/>
     <w:basedOn w:val="Normal"/>
     <w:next w:val="Normal"/>
+    <w:link w:val="Heading1Char"/>
     <w:qFormat/>
     <w:pPr>
       <w:keepNext/>
@@ -3275,7 +3632,6 @@
   <w:style w:type="character" w:default="1" w:styleId="DefaultParagraphFont">
     <w:name w:val="Default Paragraph Font"/>
     <w:uiPriority w:val="1"/>
-    <w:semiHidden/>
     <w:unhideWhenUsed/>
   </w:style>
   <w:style w:type="table" w:default="1" w:styleId="TableNormal">
@@ -3586,6 +3942,34 @@
       <w:szCs w:val="16"/>
     </w:rPr>
   </w:style>
+  <w:style w:type="paragraph" w:styleId="Caption">
+    <w:name w:val="caption"/>
+    <w:basedOn w:val="Normal"/>
+    <w:next w:val="Normal"/>
+    <w:unhideWhenUsed/>
+    <w:qFormat/>
+    <w:rsid w:val="00284D17"/>
+    <w:pPr>
+      <w:spacing w:after="200"/>
+    </w:pPr>
+    <w:rPr>
+      <w:i/>
+      <w:iCs/>
+      <w:color w:val="1F497D" w:themeColor="text2"/>
+      <w:sz w:val="18"/>
+      <w:szCs w:val="18"/>
+    </w:rPr>
+  </w:style>
+  <w:style w:type="character" w:customStyle="1" w:styleId="Heading1Char">
+    <w:name w:val="Heading 1 Char"/>
+    <w:basedOn w:val="DefaultParagraphFont"/>
+    <w:link w:val="Heading1"/>
+    <w:rsid w:val="00B61CDA"/>
+    <w:rPr>
+      <w:smallCaps/>
+      <w:noProof/>
+    </w:rPr>
+  </w:style>
 </w:styles>
 </file>
 
@@ -3879,7 +4263,7 @@
 </file>
 
 <file path=customXml/itemProps1.xml><?xml version="1.0" encoding="utf-8"?>
-<ds:datastoreItem xmlns:ds="http://schemas.openxmlformats.org/officeDocument/2006/customXml" ds:itemID="{5F1B5DAC-B024-4A37-9865-C148F014FE7D}">
+<ds:datastoreItem xmlns:ds="http://schemas.openxmlformats.org/officeDocument/2006/customXml" ds:itemID="{3BFC0FFD-2FB8-4AA1-9F6C-2F0A129F596C}">
   <ds:schemaRefs>
     <ds:schemaRef ds:uri="http://schemas.openxmlformats.org/officeDocument/2006/bibliography"/>
   </ds:schemaRefs>

</xml_diff>

<commit_message>
Ready to turn in documents
</commit_message>
<xml_diff>
--- a/doc/cs4220_project_1_writeup.docx
+++ b/doc/cs4220_project_1_writeup.docx
@@ -1,6 +1,6 @@
 
 <file path=word/document.xml><?xml version="1.0" encoding="utf-8"?>
-<w:document xmlns:wpc="http://schemas.microsoft.com/office/word/2010/wordprocessingCanvas" xmlns:mc="http://schemas.openxmlformats.org/markup-compatibility/2006" xmlns:o="urn:schemas-microsoft-com:office:office" xmlns:r="http://schemas.openxmlformats.org/officeDocument/2006/relationships" xmlns:m="http://schemas.openxmlformats.org/officeDocument/2006/math" xmlns:v="urn:schemas-microsoft-com:vml" xmlns:wp14="http://schemas.microsoft.com/office/word/2010/wordprocessingDrawing" xmlns:wp="http://schemas.openxmlformats.org/drawingml/2006/wordprocessingDrawing" xmlns:w10="urn:schemas-microsoft-com:office:word" xmlns:w="http://schemas.openxmlformats.org/wordprocessingml/2006/main" xmlns:w14="http://schemas.microsoft.com/office/word/2010/wordml" xmlns:wpg="http://schemas.microsoft.com/office/word/2010/wordprocessingGroup" xmlns:wpi="http://schemas.microsoft.com/office/word/2010/wordprocessingInk" xmlns:wne="http://schemas.microsoft.com/office/word/2006/wordml" xmlns:wps="http://schemas.microsoft.com/office/word/2010/wordprocessingShape" mc:Ignorable="w14 wp14">
+<w:document xmlns:wpc="http://schemas.microsoft.com/office/word/2010/wordprocessingCanvas" xmlns:mc="http://schemas.openxmlformats.org/markup-compatibility/2006" xmlns:o="urn:schemas-microsoft-com:office:office" xmlns:r="http://schemas.openxmlformats.org/officeDocument/2006/relationships" xmlns:m="http://schemas.openxmlformats.org/officeDocument/2006/math" xmlns:v="urn:schemas-microsoft-com:vml" xmlns:wp14="http://schemas.microsoft.com/office/word/2010/wordprocessingDrawing" xmlns:wp="http://schemas.openxmlformats.org/drawingml/2006/wordprocessingDrawing" xmlns:w10="urn:schemas-microsoft-com:office:word" xmlns:w="http://schemas.openxmlformats.org/wordprocessingml/2006/main" xmlns:w14="http://schemas.microsoft.com/office/word/2010/wordml" xmlns:w15="http://schemas.microsoft.com/office/word/2012/wordml" xmlns:wpg="http://schemas.microsoft.com/office/word/2010/wordprocessingGroup" xmlns:wpi="http://schemas.microsoft.com/office/word/2010/wordprocessingInk" xmlns:wne="http://schemas.microsoft.com/office/word/2006/wordml" xmlns:wps="http://schemas.microsoft.com/office/word/2010/wordprocessingShape" mc:Ignorable="w14 w15 wp14">
   <w:body>
     <w:p>
       <w:pPr>
@@ -149,7 +149,7 @@
           </mc:Choice>
           <mc:Fallback>
             <w:pict>
-              <v:shapetype id="_x0000_t202" coordsize="21600,21600" o:spt="202" path="m,l,21600r21600,l21600,xe">
+              <v:shapetype w14:anchorId="182B4A74" id="_x0000_t202" coordsize="21600,21600" o:spt="202" path="m,l,21600r21600,l21600,xe">
                 <v:stroke joinstyle="miter"/>
                 <v:path gradientshapeok="t" o:connecttype="rect"/>
               </v:shapetype>
@@ -321,7 +321,7 @@
           </mc:Choice>
           <mc:Fallback>
             <w:pict>
-              <v:shape id="Text Box 19" o:spid="_x0000_s1027" type="#_x0000_t202" style="position:absolute;left:0;text-align:left;margin-left:0;margin-top:26.4pt;width:191.25pt;height:102.75pt;z-index:251687424;visibility:visible;mso-wrap-style:square;mso-width-percent:0;mso-height-percent:0;mso-wrap-distance-left:9pt;mso-wrap-distance-top:0;mso-wrap-distance-right:9pt;mso-wrap-distance-bottom:0;mso-position-horizontal:center;mso-position-horizontal-relative:margin;mso-position-vertical:absolute;mso-position-vertical-relative:text;mso-width-percent:0;mso-height-percent:0;mso-width-relative:margin;mso-height-relative:margin;v-text-anchor:top" o:gfxdata="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" filled="f" stroked="f" strokeweight=".5pt">
+              <v:shape w14:anchorId="38E1669D" id="Text Box 19" o:spid="_x0000_s1027" type="#_x0000_t202" style="position:absolute;left:0;text-align:left;margin-left:0;margin-top:26.4pt;width:191.25pt;height:102.75pt;z-index:251687424;visibility:visible;mso-wrap-style:square;mso-width-percent:0;mso-height-percent:0;mso-wrap-distance-left:9pt;mso-wrap-distance-top:0;mso-wrap-distance-right:9pt;mso-wrap-distance-bottom:0;mso-position-horizontal:center;mso-position-horizontal-relative:margin;mso-position-vertical:absolute;mso-position-vertical-relative:text;mso-width-percent:0;mso-height-percent:0;mso-width-relative:margin;mso-height-relative:margin;v-text-anchor:top" o:gfxdata="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" filled="f" stroked="f" strokeweight=".5pt">
                 <v:textbox>
                   <w:txbxContent>
                     <w:p>
@@ -491,7 +491,7 @@
           </mc:Choice>
           <mc:Fallback>
             <w:pict>
-              <v:shape id="Text Box 1" o:spid="_x0000_s1028" type="#_x0000_t202" style="position:absolute;left:0;text-align:left;margin-left:0;margin-top:26.4pt;width:190.5pt;height:102.75pt;z-index:251683328;visibility:visible;mso-wrap-style:square;mso-width-percent:0;mso-height-percent:0;mso-wrap-distance-left:9pt;mso-wrap-distance-top:0;mso-wrap-distance-right:9pt;mso-wrap-distance-bottom:0;mso-position-horizontal:left;mso-position-horizontal-relative:margin;mso-position-vertical:absolute;mso-position-vertical-relative:text;mso-width-percent:0;mso-height-percent:0;mso-width-relative:margin;mso-height-relative:margin;v-text-anchor:top" o:gfxdata="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" filled="f" stroked="f" strokeweight=".5pt">
+              <v:shape w14:anchorId="084E402A" id="Text Box 1" o:spid="_x0000_s1028" type="#_x0000_t202" style="position:absolute;left:0;text-align:left;margin-left:0;margin-top:26.4pt;width:190.5pt;height:102.75pt;z-index:251683328;visibility:visible;mso-wrap-style:square;mso-width-percent:0;mso-height-percent:0;mso-wrap-distance-left:9pt;mso-wrap-distance-top:0;mso-wrap-distance-right:9pt;mso-wrap-distance-bottom:0;mso-position-horizontal:left;mso-position-horizontal-relative:margin;mso-position-vertical:absolute;mso-position-vertical-relative:text;mso-width-percent:0;mso-height-percent:0;mso-width-relative:margin;mso-height-relative:margin;v-text-anchor:top" o:gfxdata="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" filled="f" stroked="f" strokeweight=".5pt">
                 <v:textbox>
                   <w:txbxContent>
                     <w:p>
@@ -1229,15 +1229,7 @@
         <w:t xml:space="preserve"> </w:t>
       </w:r>
       <w:r>
-        <w:t xml:space="preserve">Furthermore, </w:t>
-      </w:r>
-      <w:proofErr w:type="gramStart"/>
-      <w:r>
-        <w:t>this for-loop accounts</w:t>
-      </w:r>
-      <w:proofErr w:type="gramEnd"/>
-      <w:r>
-        <w:t xml:space="preserve"> for the read power-of-2</w:t>
+        <w:t>Furthermore, this for-loop accounts for the read power-of-2</w:t>
       </w:r>
       <w:r>
         <w:t>,</w:t>
@@ -1246,13 +1238,7 @@
         <w:t xml:space="preserve"> skip power-of-2 pattern used by Hamming code calculations</w:t>
       </w:r>
       <w:r>
-        <w:t xml:space="preserve"> (i.e. </w:t>
-      </w:r>
-      <w:r>
-        <w:t>1 on 1off, 2 on 2 off, 4 on 4 off, etc.</w:t>
-      </w:r>
-      <w:r>
-        <w:t>)</w:t>
+        <w:t xml:space="preserve"> (i.e. 1 on 1off, 2 on 2 off, 4 on 4 off, etc.)</w:t>
       </w:r>
       <w:r>
         <w:t>.</w:t>
@@ -1292,7 +1278,6 @@
         <w:rPr>
           <w:rFonts w:ascii="Courier" w:hAnsi="Courier"/>
         </w:rPr>
-        <w:lastRenderedPageBreak/>
         <w:t>int</w:t>
       </w:r>
       <w:proofErr w:type="spellEnd"/>
@@ -2179,7 +2164,21 @@
         <w:t xml:space="preserve"> (this is done with a for-loop and power-of-2 bit shifting calculations).</w:t>
       </w:r>
       <w:r>
-        <w:t xml:space="preserve"> Then we use the dynamic, power-of-2 for-loop discussed above and calculate and pad the retrospective parities at each check bit. That completes the </w:t>
+        <w:t xml:space="preserve"> Then we use the dynamic, power-of-2 for-loop discussed above and calculate and pad the retrospective parities at each check bit. </w:t>
+      </w:r>
+      <w:r>
+        <w:t>The number of 1’s are counted, excluding the reserved slot, using the standard Hamming Code pattern. If there is an even number of 1’s, then a “0” is written to the current reserved spot, otherwise a 1 is written to make even parity.</w:t>
+      </w:r>
+      <w:r>
+        <w:t xml:space="preserve"> </w:t>
+      </w:r>
+      <w:r>
+        <w:t>T</w:t>
+      </w:r>
+      <w:bookmarkStart w:id="0" w:name="_GoBack"/>
+      <w:bookmarkEnd w:id="0"/>
+      <w:r>
+        <w:t xml:space="preserve">hat completes the </w:t>
       </w:r>
       <w:proofErr w:type="spellStart"/>
       <w:r>
@@ -2202,23 +2201,10 @@
         <w:t>The process of decoding works in a similar manner; we start by using the power-of-2 for-loop and iterating in the Hamming code manner (1 on 1off, 2 on 2 off, 4 on 4 off, etc.) to calculate the retrospective parities.</w:t>
       </w:r>
       <w:r>
-        <w:t xml:space="preserve"> At any case, if </w:t>
-      </w:r>
-      <w:proofErr w:type="gramStart"/>
-      <w:r>
-        <w:t>a parity</w:t>
-      </w:r>
-      <w:proofErr w:type="gramEnd"/>
-      <w:r>
-        <w:t xml:space="preserve"> is found to be odd (which indicates a dropped bit), we grab the index of where we are at. Once this process is finished</w:t>
-      </w:r>
-      <w:r>
-        <w:t xml:space="preserve">, we simply check which indices we found to be incorrect, add the numbers together and flip the bit at that location. Then we reconstruct the original byte by removing the check bits, and return the original byte to the caller, thusly correcting </w:t>
-      </w:r>
-      <w:bookmarkStart w:id="0" w:name="_GoBack"/>
-      <w:bookmarkEnd w:id="0"/>
-      <w:r>
-        <w:t>any integrity problems happening during transmission.</w:t>
+        <w:t xml:space="preserve"> At any case, if a parity is found to be odd (which indicates a dropped bit), we grab the index of where we are at. Once this process is finished</w:t>
+      </w:r>
+      <w:r>
+        <w:t>, we simply check which indices we found to be incorrect, add the numbers together and flip the bit at that location. Then we reconstruct the original byte by removing the check bits, and return the original byte to the caller, thusly correcting any integrity problems happening during transmission.</w:t>
       </w:r>
       <w:r>
         <w:t xml:space="preserve"> A good note is that this algorithm works whether or not a bit was changed, due to the nature of the </w:t>
@@ -2294,7 +2280,11 @@
         <w:t xml:space="preserve"> resulting from encoding the original string with Hamming codes.</w:t>
       </w:r>
       <w:r>
-        <w:t xml:space="preserve"> At this point, the program will prompt the user as to if the data hypothetically changed during transmission (to simulate dropping a bit). If the user selects yes (‘Y’), the program will prompt for what the string looks like on the other end of the transmission. Then the program will use the check bits and parity of the </w:t>
+        <w:t xml:space="preserve"> At this point, the program will prompt the user as to if the data hypothetically changed during transmission (to simulate dropping a bit). If the user selects yes (‘Y’), the program will </w:t>
+      </w:r>
+      <w:r>
+        <w:lastRenderedPageBreak/>
+        <w:t xml:space="preserve">prompt for what the string looks like on the other end of the transmission. Then the program will use the check bits and parity of the </w:t>
       </w:r>
       <w:proofErr w:type="spellStart"/>
       <w:r>
@@ -2311,7 +2301,6 @@
         <w:jc w:val="both"/>
       </w:pPr>
       <w:r>
-        <w:lastRenderedPageBreak/>
         <w:t>To compile the source code into an ex</w:t>
       </w:r>
       <w:r>
@@ -2468,10 +2457,119 @@
           <w:noProof/>
         </w:rPr>
         <w:drawing>
-          <wp:inline distT="0" distB="0" distL="0" distR="0" wp14:anchorId="4789B915" wp14:editId="098E3CB7">
-            <wp:extent cx="3195955" cy="561975"/>
+          <wp:inline distT="0" distB="0" distL="0" distR="0" wp14:anchorId="348B1458" wp14:editId="30E47F0F">
+            <wp:extent cx="3195955" cy="533400"/>
+            <wp:effectExtent l="19050" t="19050" r="23495" b="19050"/>
+            <wp:docPr id="5" name="Picture 5"/>
+            <wp:cNvGraphicFramePr>
+              <a:graphicFrameLocks xmlns:a="http://schemas.openxmlformats.org/drawingml/2006/main" noChangeAspect="1"/>
+            </wp:cNvGraphicFramePr>
+            <a:graphic xmlns:a="http://schemas.openxmlformats.org/drawingml/2006/main">
+              <a:graphicData uri="http://schemas.openxmlformats.org/drawingml/2006/picture">
+                <pic:pic xmlns:pic="http://schemas.openxmlformats.org/drawingml/2006/picture">
+                  <pic:nvPicPr>
+                    <pic:cNvPr id="1" name=""/>
+                    <pic:cNvPicPr/>
+                  </pic:nvPicPr>
+                  <pic:blipFill>
+                    <a:blip r:embed="rId6"/>
+                    <a:stretch>
+                      <a:fillRect/>
+                    </a:stretch>
+                  </pic:blipFill>
+                  <pic:spPr>
+                    <a:xfrm>
+                      <a:off x="0" y="0"/>
+                      <a:ext cx="3195955" cy="533400"/>
+                    </a:xfrm>
+                    <a:prstGeom prst="rect">
+                      <a:avLst/>
+                    </a:prstGeom>
+                    <a:ln>
+                      <a:solidFill>
+                        <a:schemeClr val="tx1"/>
+                      </a:solidFill>
+                    </a:ln>
+                  </pic:spPr>
+                </pic:pic>
+              </a:graphicData>
+            </a:graphic>
+          </wp:inline>
+        </w:drawing>
+      </w:r>
+    </w:p>
+    <w:p>
+      <w:pPr>
+        <w:pStyle w:val="Caption"/>
+        <w:rPr>
+          <w:color w:val="000000" w:themeColor="text1"/>
+        </w:rPr>
+      </w:pPr>
+      <w:r>
+        <w:rPr>
+          <w:color w:val="000000" w:themeColor="text1"/>
+        </w:rPr>
+        <w:t xml:space="preserve">Figure </w:t>
+      </w:r>
+      <w:r>
+        <w:rPr>
+          <w:color w:val="000000" w:themeColor="text1"/>
+        </w:rPr>
+        <w:fldChar w:fldCharType="begin"/>
+      </w:r>
+      <w:r>
+        <w:rPr>
+          <w:color w:val="000000" w:themeColor="text1"/>
+        </w:rPr>
+        <w:instrText xml:space="preserve"> SEQ Figure \* ARABIC </w:instrText>
+      </w:r>
+      <w:r>
+        <w:rPr>
+          <w:color w:val="000000" w:themeColor="text1"/>
+        </w:rPr>
+        <w:fldChar w:fldCharType="separate"/>
+      </w:r>
+      <w:r>
+        <w:rPr>
+          <w:noProof/>
+          <w:color w:val="000000" w:themeColor="text1"/>
+        </w:rPr>
+        <w:t>1</w:t>
+      </w:r>
+      <w:r>
+        <w:rPr>
+          <w:color w:val="000000" w:themeColor="text1"/>
+        </w:rPr>
+        <w:fldChar w:fldCharType="end"/>
+      </w:r>
+    </w:p>
+    <w:p>
+      <w:pPr>
+        <w:jc w:val="both"/>
+      </w:pPr>
+      <w:r>
+        <w:t>For an example run of the program in which a bit is flipped, see Figure 2.</w:t>
+      </w:r>
+    </w:p>
+    <w:p>
+      <w:pPr>
+        <w:jc w:val="left"/>
+      </w:pPr>
+    </w:p>
+    <w:p>
+      <w:pPr>
+        <w:keepNext/>
+        <w:jc w:val="left"/>
+      </w:pPr>
+      <w:r>
+        <w:rPr>
+          <w:noProof/>
+        </w:rPr>
+        <w:drawing>
+          <wp:inline distT="0" distB="0" distL="0" distR="0" wp14:anchorId="3D8D9A3A" wp14:editId="4F0F5749">
+            <wp:extent cx="3195955" cy="657225"/>
             <wp:effectExtent l="19050" t="19050" r="23495" b="28575"/>
-            <wp:docPr id="3" name="Picture 3"/>
+            <wp:docPr id="6" name="Picture 6"/>
             <wp:cNvGraphicFramePr>
               <a:graphicFrameLocks xmlns:a="http://schemas.openxmlformats.org/drawingml/2006/main" noChangeAspect="1"/>
             </wp:cNvGraphicFramePr>
@@ -2491,7 +2589,7 @@
                   <pic:spPr>
                     <a:xfrm>
                       <a:off x="0" y="0"/>
-                      <a:ext cx="3195955" cy="561975"/>
+                      <a:ext cx="3195955" cy="657225"/>
                     </a:xfrm>
                     <a:prstGeom prst="rect">
                       <a:avLst/>
@@ -2545,115 +2643,6 @@
           <w:noProof/>
           <w:color w:val="000000" w:themeColor="text1"/>
         </w:rPr>
-        <w:t>1</w:t>
-      </w:r>
-      <w:r>
-        <w:rPr>
-          <w:color w:val="000000" w:themeColor="text1"/>
-        </w:rPr>
-        <w:fldChar w:fldCharType="end"/>
-      </w:r>
-    </w:p>
-    <w:p>
-      <w:pPr>
-        <w:jc w:val="both"/>
-      </w:pPr>
-      <w:r>
-        <w:t>For an example run of the program in which a bit is flipped, see Figure 2.</w:t>
-      </w:r>
-    </w:p>
-    <w:p>
-      <w:pPr>
-        <w:jc w:val="left"/>
-      </w:pPr>
-    </w:p>
-    <w:p>
-      <w:pPr>
-        <w:keepNext/>
-        <w:jc w:val="left"/>
-      </w:pPr>
-      <w:r>
-        <w:rPr>
-          <w:noProof/>
-        </w:rPr>
-        <w:drawing>
-          <wp:inline distT="0" distB="0" distL="0" distR="0" wp14:anchorId="5BEA2F64" wp14:editId="4228EA71">
-            <wp:extent cx="3195955" cy="590550"/>
-            <wp:effectExtent l="19050" t="19050" r="23495" b="19050"/>
-            <wp:docPr id="4" name="Picture 4"/>
-            <wp:cNvGraphicFramePr>
-              <a:graphicFrameLocks xmlns:a="http://schemas.openxmlformats.org/drawingml/2006/main" noChangeAspect="1"/>
-            </wp:cNvGraphicFramePr>
-            <a:graphic xmlns:a="http://schemas.openxmlformats.org/drawingml/2006/main">
-              <a:graphicData uri="http://schemas.openxmlformats.org/drawingml/2006/picture">
-                <pic:pic xmlns:pic="http://schemas.openxmlformats.org/drawingml/2006/picture">
-                  <pic:nvPicPr>
-                    <pic:cNvPr id="1" name=""/>
-                    <pic:cNvPicPr/>
-                  </pic:nvPicPr>
-                  <pic:blipFill>
-                    <a:blip r:embed="rId8"/>
-                    <a:stretch>
-                      <a:fillRect/>
-                    </a:stretch>
-                  </pic:blipFill>
-                  <pic:spPr>
-                    <a:xfrm>
-                      <a:off x="0" y="0"/>
-                      <a:ext cx="3195955" cy="590550"/>
-                    </a:xfrm>
-                    <a:prstGeom prst="rect">
-                      <a:avLst/>
-                    </a:prstGeom>
-                    <a:ln>
-                      <a:solidFill>
-                        <a:schemeClr val="tx1"/>
-                      </a:solidFill>
-                    </a:ln>
-                  </pic:spPr>
-                </pic:pic>
-              </a:graphicData>
-            </a:graphic>
-          </wp:inline>
-        </w:drawing>
-      </w:r>
-    </w:p>
-    <w:p>
-      <w:pPr>
-        <w:pStyle w:val="Caption"/>
-        <w:rPr>
-          <w:color w:val="000000" w:themeColor="text1"/>
-        </w:rPr>
-      </w:pPr>
-      <w:r>
-        <w:rPr>
-          <w:color w:val="000000" w:themeColor="text1"/>
-        </w:rPr>
-        <w:t xml:space="preserve">Figure </w:t>
-      </w:r>
-      <w:r>
-        <w:rPr>
-          <w:color w:val="000000" w:themeColor="text1"/>
-        </w:rPr>
-        <w:fldChar w:fldCharType="begin"/>
-      </w:r>
-      <w:r>
-        <w:rPr>
-          <w:color w:val="000000" w:themeColor="text1"/>
-        </w:rPr>
-        <w:instrText xml:space="preserve"> SEQ Figure \* ARABIC </w:instrText>
-      </w:r>
-      <w:r>
-        <w:rPr>
-          <w:color w:val="000000" w:themeColor="text1"/>
-        </w:rPr>
-        <w:fldChar w:fldCharType="separate"/>
-      </w:r>
-      <w:r>
-        <w:rPr>
-          <w:noProof/>
-          <w:color w:val="000000" w:themeColor="text1"/>
-        </w:rPr>
         <w:t>2</w:t>
       </w:r>
       <w:r>
@@ -2742,7 +2731,7 @@
 </file>
 
 <file path=word/numbering.xml><?xml version="1.0" encoding="utf-8"?>
-<w:numbering xmlns:wpc="http://schemas.microsoft.com/office/word/2010/wordprocessingCanvas" xmlns:mc="http://schemas.openxmlformats.org/markup-compatibility/2006" xmlns:o="urn:schemas-microsoft-com:office:office" xmlns:r="http://schemas.openxmlformats.org/officeDocument/2006/relationships" xmlns:m="http://schemas.openxmlformats.org/officeDocument/2006/math" xmlns:v="urn:schemas-microsoft-com:vml" xmlns:wp14="http://schemas.microsoft.com/office/word/2010/wordprocessingDrawing" xmlns:wp="http://schemas.openxmlformats.org/drawingml/2006/wordprocessingDrawing" xmlns:w10="urn:schemas-microsoft-com:office:word" xmlns:w="http://schemas.openxmlformats.org/wordprocessingml/2006/main" xmlns:w14="http://schemas.microsoft.com/office/word/2010/wordml" xmlns:wpg="http://schemas.microsoft.com/office/word/2010/wordprocessingGroup" xmlns:wpi="http://schemas.microsoft.com/office/word/2010/wordprocessingInk" xmlns:wne="http://schemas.microsoft.com/office/word/2006/wordml" xmlns:wps="http://schemas.microsoft.com/office/word/2010/wordprocessingShape" mc:Ignorable="w14 wp14">
+<w:numbering xmlns:wpc="http://schemas.microsoft.com/office/word/2010/wordprocessingCanvas" xmlns:mc="http://schemas.openxmlformats.org/markup-compatibility/2006" xmlns:o="urn:schemas-microsoft-com:office:office" xmlns:r="http://schemas.openxmlformats.org/officeDocument/2006/relationships" xmlns:m="http://schemas.openxmlformats.org/officeDocument/2006/math" xmlns:v="urn:schemas-microsoft-com:vml" xmlns:wp14="http://schemas.microsoft.com/office/word/2010/wordprocessingDrawing" xmlns:wp="http://schemas.openxmlformats.org/drawingml/2006/wordprocessingDrawing" xmlns:w10="urn:schemas-microsoft-com:office:word" xmlns:w="http://schemas.openxmlformats.org/wordprocessingml/2006/main" xmlns:w14="http://schemas.microsoft.com/office/word/2010/wordml" xmlns:w15="http://schemas.microsoft.com/office/word/2012/wordml" xmlns:wpg="http://schemas.microsoft.com/office/word/2010/wordprocessingGroup" xmlns:wpi="http://schemas.microsoft.com/office/word/2010/wordprocessingInk" xmlns:wne="http://schemas.microsoft.com/office/word/2006/wordml" xmlns:wps="http://schemas.microsoft.com/office/word/2010/wordprocessingShape" mc:Ignorable="w14 w15 wp14">
   <w:abstractNum w:abstractNumId="0">
     <w:nsid w:val="FFFFFF1D"/>
     <w:multiLevelType w:val="multilevel"/>
@@ -4392,7 +4381,7 @@
 </file>
 
 <file path=word/styles.xml><?xml version="1.0" encoding="utf-8"?>
-<w:styles xmlns:mc="http://schemas.openxmlformats.org/markup-compatibility/2006" xmlns:r="http://schemas.openxmlformats.org/officeDocument/2006/relationships" xmlns:w="http://schemas.openxmlformats.org/wordprocessingml/2006/main" xmlns:w14="http://schemas.microsoft.com/office/word/2010/wordml" mc:Ignorable="w14">
+<w:styles xmlns:mc="http://schemas.openxmlformats.org/markup-compatibility/2006" xmlns:r="http://schemas.openxmlformats.org/officeDocument/2006/relationships" xmlns:w="http://schemas.openxmlformats.org/wordprocessingml/2006/main" xmlns:w14="http://schemas.microsoft.com/office/word/2010/wordml" xmlns:w15="http://schemas.microsoft.com/office/word/2012/wordml" mc:Ignorable="w14 w15">
   <w:docDefaults>
     <w:rPrDefault>
       <w:rPr>
@@ -4402,141 +4391,371 @@
     </w:rPrDefault>
     <w:pPrDefault/>
   </w:docDefaults>
-  <w:latentStyles w:defLockedState="0" w:defUIPriority="0" w:defSemiHidden="1" w:defUnhideWhenUsed="1" w:defQFormat="0" w:count="267">
-    <w:lsdException w:name="Normal" w:semiHidden="0" w:unhideWhenUsed="0" w:qFormat="1"/>
-    <w:lsdException w:name="heading 1" w:semiHidden="0" w:unhideWhenUsed="0" w:qFormat="1"/>
-    <w:lsdException w:name="heading 2" w:semiHidden="0" w:unhideWhenUsed="0" w:qFormat="1"/>
-    <w:lsdException w:name="heading 3" w:semiHidden="0" w:unhideWhenUsed="0" w:qFormat="1"/>
-    <w:lsdException w:name="heading 4" w:semiHidden="0" w:unhideWhenUsed="0" w:qFormat="1"/>
-    <w:lsdException w:name="heading 5" w:semiHidden="0" w:unhideWhenUsed="0" w:qFormat="1"/>
-    <w:lsdException w:name="heading 6" w:qFormat="1"/>
-    <w:lsdException w:name="heading 7" w:qFormat="1"/>
-    <w:lsdException w:name="heading 8" w:qFormat="1"/>
-    <w:lsdException w:name="heading 9" w:qFormat="1"/>
-    <w:lsdException w:name="caption" w:qFormat="1"/>
-    <w:lsdException w:name="List Number" w:semiHidden="0" w:unhideWhenUsed="0"/>
-    <w:lsdException w:name="List 4" w:semiHidden="0" w:unhideWhenUsed="0"/>
-    <w:lsdException w:name="List 5" w:semiHidden="0" w:unhideWhenUsed="0"/>
-    <w:lsdException w:name="Title" w:semiHidden="0" w:unhideWhenUsed="0" w:qFormat="1"/>
-    <w:lsdException w:name="Subtitle" w:semiHidden="0" w:unhideWhenUsed="0" w:qFormat="1"/>
-    <w:lsdException w:name="Salutation" w:semiHidden="0" w:unhideWhenUsed="0"/>
-    <w:lsdException w:name="Date" w:semiHidden="0" w:unhideWhenUsed="0"/>
-    <w:lsdException w:name="Body Text First Indent" w:semiHidden="0" w:unhideWhenUsed="0"/>
-    <w:lsdException w:name="Strong" w:semiHidden="0" w:unhideWhenUsed="0" w:qFormat="1"/>
-    <w:lsdException w:name="Emphasis" w:semiHidden="0" w:unhideWhenUsed="0" w:qFormat="1"/>
-    <w:lsdException w:name="HTML Preformatted" w:uiPriority="99"/>
-    <w:lsdException w:name="Table Grid" w:semiHidden="0" w:unhideWhenUsed="0"/>
-    <w:lsdException w:name="Placeholder Text" w:uiPriority="99" w:unhideWhenUsed="0"/>
-    <w:lsdException w:name="No Spacing" w:semiHidden="0" w:uiPriority="1" w:unhideWhenUsed="0" w:qFormat="1"/>
-    <w:lsdException w:name="Light Shading" w:semiHidden="0" w:uiPriority="60" w:unhideWhenUsed="0"/>
-    <w:lsdException w:name="Light List" w:semiHidden="0" w:uiPriority="61" w:unhideWhenUsed="0"/>
-    <w:lsdException w:name="Light Grid" w:semiHidden="0" w:uiPriority="62" w:unhideWhenUsed="0"/>
-    <w:lsdException w:name="Medium Shading 1" w:semiHidden="0" w:uiPriority="63" w:unhideWhenUsed="0"/>
-    <w:lsdException w:name="Medium Shading 2" w:semiHidden="0" w:uiPriority="64" w:unhideWhenUsed="0"/>
-    <w:lsdException w:name="Medium List 1" w:semiHidden="0" w:uiPriority="65" w:unhideWhenUsed="0"/>
-    <w:lsdException w:name="Medium List 2" w:semiHidden="0" w:uiPriority="66" w:unhideWhenUsed="0"/>
-    <w:lsdException w:name="Medium Grid 1" w:semiHidden="0" w:uiPriority="67" w:unhideWhenUsed="0"/>
-    <w:lsdException w:name="Medium Grid 2" w:semiHidden="0" w:uiPriority="68" w:unhideWhenUsed="0"/>
-    <w:lsdException w:name="Medium Grid 3" w:semiHidden="0" w:uiPriority="69" w:unhideWhenUsed="0"/>
-    <w:lsdException w:name="Dark List" w:semiHidden="0" w:uiPriority="70" w:unhideWhenUsed="0"/>
-    <w:lsdException w:name="Colorful Shading" w:semiHidden="0" w:uiPriority="71" w:unhideWhenUsed="0"/>
-    <w:lsdException w:name="Colorful List" w:semiHidden="0" w:uiPriority="72" w:unhideWhenUsed="0"/>
-    <w:lsdException w:name="Colorful Grid" w:semiHidden="0" w:uiPriority="73" w:unhideWhenUsed="0"/>
-    <w:lsdException w:name="Light Shading Accent 1" w:semiHidden="0" w:uiPriority="60" w:unhideWhenUsed="0"/>
-    <w:lsdException w:name="Light List Accent 1" w:semiHidden="0" w:uiPriority="61" w:unhideWhenUsed="0"/>
-    <w:lsdException w:name="Light Grid Accent 1" w:semiHidden="0" w:uiPriority="62" w:unhideWhenUsed="0"/>
-    <w:lsdException w:name="Medium Shading 1 Accent 1" w:semiHidden="0" w:uiPriority="63" w:unhideWhenUsed="0"/>
-    <w:lsdException w:name="Medium Shading 2 Accent 1" w:semiHidden="0" w:uiPriority="64" w:unhideWhenUsed="0"/>
-    <w:lsdException w:name="Medium List 1 Accent 1" w:semiHidden="0" w:uiPriority="65" w:unhideWhenUsed="0"/>
-    <w:lsdException w:name="Revision" w:uiPriority="99" w:unhideWhenUsed="0"/>
-    <w:lsdException w:name="List Paragraph" w:semiHidden="0" w:uiPriority="34" w:unhideWhenUsed="0" w:qFormat="1"/>
-    <w:lsdException w:name="Quote" w:semiHidden="0" w:uiPriority="29" w:unhideWhenUsed="0" w:qFormat="1"/>
-    <w:lsdException w:name="Intense Quote" w:semiHidden="0" w:uiPriority="30" w:unhideWhenUsed="0" w:qFormat="1"/>
-    <w:lsdException w:name="Medium List 2 Accent 1" w:semiHidden="0" w:uiPriority="66" w:unhideWhenUsed="0"/>
-    <w:lsdException w:name="Medium Grid 1 Accent 1" w:semiHidden="0" w:uiPriority="67" w:unhideWhenUsed="0"/>
-    <w:lsdException w:name="Medium Grid 2 Accent 1" w:semiHidden="0" w:uiPriority="68" w:unhideWhenUsed="0"/>
-    <w:lsdException w:name="Medium Grid 3 Accent 1" w:semiHidden="0" w:uiPriority="69" w:unhideWhenUsed="0"/>
-    <w:lsdException w:name="Dark List Accent 1" w:semiHidden="0" w:uiPriority="70" w:unhideWhenUsed="0"/>
-    <w:lsdException w:name="Colorful Shading Accent 1" w:semiHidden="0" w:uiPriority="71" w:unhideWhenUsed="0"/>
-    <w:lsdException w:name="Colorful List Accent 1" w:semiHidden="0" w:uiPriority="72" w:unhideWhenUsed="0"/>
-    <w:lsdException w:name="Colorful Grid Accent 1" w:semiHidden="0" w:uiPriority="73" w:unhideWhenUsed="0"/>
-    <w:lsdException w:name="Light Shading Accent 2" w:semiHidden="0" w:uiPriority="60" w:unhideWhenUsed="0"/>
-    <w:lsdException w:name="Light List Accent 2" w:semiHidden="0" w:uiPriority="61" w:unhideWhenUsed="0"/>
-    <w:lsdException w:name="Light Grid Accent 2" w:semiHidden="0" w:uiPriority="62" w:unhideWhenUsed="0"/>
-    <w:lsdException w:name="Medium Shading 1 Accent 2" w:semiHidden="0" w:uiPriority="63" w:unhideWhenUsed="0"/>
-    <w:lsdException w:name="Medium Shading 2 Accent 2" w:semiHidden="0" w:uiPriority="64" w:unhideWhenUsed="0"/>
-    <w:lsdException w:name="Medium List 1 Accent 2" w:semiHidden="0" w:uiPriority="65" w:unhideWhenUsed="0"/>
-    <w:lsdException w:name="Medium List 2 Accent 2" w:semiHidden="0" w:uiPriority="66" w:unhideWhenUsed="0"/>
-    <w:lsdException w:name="Medium Grid 1 Accent 2" w:semiHidden="0" w:uiPriority="67" w:unhideWhenUsed="0"/>
-    <w:lsdException w:name="Medium Grid 2 Accent 2" w:semiHidden="0" w:uiPriority="68" w:unhideWhenUsed="0"/>
-    <w:lsdException w:name="Medium Grid 3 Accent 2" w:semiHidden="0" w:uiPriority="69" w:unhideWhenUsed="0"/>
-    <w:lsdException w:name="Dark List Accent 2" w:semiHidden="0" w:uiPriority="70" w:unhideWhenUsed="0"/>
-    <w:lsdException w:name="Colorful Shading Accent 2" w:semiHidden="0" w:uiPriority="71" w:unhideWhenUsed="0"/>
-    <w:lsdException w:name="Colorful List Accent 2" w:semiHidden="0" w:uiPriority="72" w:unhideWhenUsed="0"/>
-    <w:lsdException w:name="Colorful Grid Accent 2" w:semiHidden="0" w:uiPriority="73" w:unhideWhenUsed="0"/>
-    <w:lsdException w:name="Light Shading Accent 3" w:semiHidden="0" w:uiPriority="60" w:unhideWhenUsed="0"/>
-    <w:lsdException w:name="Light List Accent 3" w:semiHidden="0" w:uiPriority="61" w:unhideWhenUsed="0"/>
-    <w:lsdException w:name="Light Grid Accent 3" w:semiHidden="0" w:uiPriority="62" w:unhideWhenUsed="0"/>
-    <w:lsdException w:name="Medium Shading 1 Accent 3" w:semiHidden="0" w:uiPriority="63" w:unhideWhenUsed="0"/>
-    <w:lsdException w:name="Medium Shading 2 Accent 3" w:semiHidden="0" w:uiPriority="64" w:unhideWhenUsed="0"/>
-    <w:lsdException w:name="Medium List 1 Accent 3" w:semiHidden="0" w:uiPriority="65" w:unhideWhenUsed="0"/>
-    <w:lsdException w:name="Medium List 2 Accent 3" w:semiHidden="0" w:uiPriority="66" w:unhideWhenUsed="0"/>
-    <w:lsdException w:name="Medium Grid 1 Accent 3" w:semiHidden="0" w:uiPriority="67" w:unhideWhenUsed="0"/>
-    <w:lsdException w:name="Medium Grid 2 Accent 3" w:semiHidden="0" w:uiPriority="68" w:unhideWhenUsed="0"/>
-    <w:lsdException w:name="Medium Grid 3 Accent 3" w:semiHidden="0" w:uiPriority="69" w:unhideWhenUsed="0"/>
-    <w:lsdException w:name="Dark List Accent 3" w:semiHidden="0" w:uiPriority="70" w:unhideWhenUsed="0"/>
-    <w:lsdException w:name="Colorful Shading Accent 3" w:semiHidden="0" w:uiPriority="71" w:unhideWhenUsed="0"/>
-    <w:lsdException w:name="Colorful List Accent 3" w:semiHidden="0" w:uiPriority="72" w:unhideWhenUsed="0"/>
-    <w:lsdException w:name="Colorful Grid Accent 3" w:semiHidden="0" w:uiPriority="73" w:unhideWhenUsed="0"/>
-    <w:lsdException w:name="Light Shading Accent 4" w:semiHidden="0" w:uiPriority="60" w:unhideWhenUsed="0"/>
-    <w:lsdException w:name="Light List Accent 4" w:semiHidden="0" w:uiPriority="61" w:unhideWhenUsed="0"/>
-    <w:lsdException w:name="Light Grid Accent 4" w:semiHidden="0" w:uiPriority="62" w:unhideWhenUsed="0"/>
-    <w:lsdException w:name="Medium Shading 1 Accent 4" w:semiHidden="0" w:uiPriority="63" w:unhideWhenUsed="0"/>
-    <w:lsdException w:name="Medium Shading 2 Accent 4" w:semiHidden="0" w:uiPriority="64" w:unhideWhenUsed="0"/>
-    <w:lsdException w:name="Medium List 1 Accent 4" w:semiHidden="0" w:uiPriority="65" w:unhideWhenUsed="0"/>
-    <w:lsdException w:name="Medium List 2 Accent 4" w:semiHidden="0" w:uiPriority="66" w:unhideWhenUsed="0"/>
-    <w:lsdException w:name="Medium Grid 1 Accent 4" w:semiHidden="0" w:uiPriority="67" w:unhideWhenUsed="0"/>
-    <w:lsdException w:name="Medium Grid 2 Accent 4" w:semiHidden="0" w:uiPriority="68" w:unhideWhenUsed="0"/>
-    <w:lsdException w:name="Medium Grid 3 Accent 4" w:semiHidden="0" w:uiPriority="69" w:unhideWhenUsed="0"/>
-    <w:lsdException w:name="Dark List Accent 4" w:semiHidden="0" w:uiPriority="70" w:unhideWhenUsed="0"/>
-    <w:lsdException w:name="Colorful Shading Accent 4" w:semiHidden="0" w:uiPriority="71" w:unhideWhenUsed="0"/>
-    <w:lsdException w:name="Colorful List Accent 4" w:semiHidden="0" w:uiPriority="72" w:unhideWhenUsed="0"/>
-    <w:lsdException w:name="Colorful Grid Accent 4" w:semiHidden="0" w:uiPriority="73" w:unhideWhenUsed="0"/>
-    <w:lsdException w:name="Light Shading Accent 5" w:semiHidden="0" w:uiPriority="60" w:unhideWhenUsed="0"/>
-    <w:lsdException w:name="Light List Accent 5" w:semiHidden="0" w:uiPriority="61" w:unhideWhenUsed="0"/>
-    <w:lsdException w:name="Light Grid Accent 5" w:semiHidden="0" w:uiPriority="62" w:unhideWhenUsed="0"/>
-    <w:lsdException w:name="Medium Shading 1 Accent 5" w:semiHidden="0" w:uiPriority="63" w:unhideWhenUsed="0"/>
-    <w:lsdException w:name="Medium Shading 2 Accent 5" w:semiHidden="0" w:uiPriority="64" w:unhideWhenUsed="0"/>
-    <w:lsdException w:name="Medium List 1 Accent 5" w:semiHidden="0" w:uiPriority="65" w:unhideWhenUsed="0"/>
-    <w:lsdException w:name="Medium List 2 Accent 5" w:semiHidden="0" w:uiPriority="66" w:unhideWhenUsed="0"/>
-    <w:lsdException w:name="Medium Grid 1 Accent 5" w:semiHidden="0" w:uiPriority="67" w:unhideWhenUsed="0"/>
-    <w:lsdException w:name="Medium Grid 2 Accent 5" w:semiHidden="0" w:uiPriority="68" w:unhideWhenUsed="0"/>
-    <w:lsdException w:name="Medium Grid 3 Accent 5" w:semiHidden="0" w:uiPriority="69" w:unhideWhenUsed="0"/>
-    <w:lsdException w:name="Dark List Accent 5" w:semiHidden="0" w:uiPriority="70" w:unhideWhenUsed="0"/>
-    <w:lsdException w:name="Colorful Shading Accent 5" w:semiHidden="0" w:uiPriority="71" w:unhideWhenUsed="0"/>
-    <w:lsdException w:name="Colorful List Accent 5" w:semiHidden="0" w:uiPriority="72" w:unhideWhenUsed="0"/>
-    <w:lsdException w:name="Colorful Grid Accent 5" w:semiHidden="0" w:uiPriority="73" w:unhideWhenUsed="0"/>
-    <w:lsdException w:name="Light Shading Accent 6" w:semiHidden="0" w:uiPriority="60" w:unhideWhenUsed="0"/>
-    <w:lsdException w:name="Light List Accent 6" w:semiHidden="0" w:uiPriority="61" w:unhideWhenUsed="0"/>
-    <w:lsdException w:name="Light Grid Accent 6" w:semiHidden="0" w:uiPriority="62" w:unhideWhenUsed="0"/>
-    <w:lsdException w:name="Medium Shading 1 Accent 6" w:semiHidden="0" w:uiPriority="63" w:unhideWhenUsed="0"/>
-    <w:lsdException w:name="Medium Shading 2 Accent 6" w:semiHidden="0" w:uiPriority="64" w:unhideWhenUsed="0"/>
-    <w:lsdException w:name="Medium List 1 Accent 6" w:semiHidden="0" w:uiPriority="65" w:unhideWhenUsed="0"/>
-    <w:lsdException w:name="Medium List 2 Accent 6" w:semiHidden="0" w:uiPriority="66" w:unhideWhenUsed="0"/>
-    <w:lsdException w:name="Medium Grid 1 Accent 6" w:semiHidden="0" w:uiPriority="67" w:unhideWhenUsed="0"/>
-    <w:lsdException w:name="Medium Grid 2 Accent 6" w:semiHidden="0" w:uiPriority="68" w:unhideWhenUsed="0"/>
-    <w:lsdException w:name="Medium Grid 3 Accent 6" w:semiHidden="0" w:uiPriority="69" w:unhideWhenUsed="0"/>
-    <w:lsdException w:name="Dark List Accent 6" w:semiHidden="0" w:uiPriority="70" w:unhideWhenUsed="0"/>
-    <w:lsdException w:name="Colorful Shading Accent 6" w:semiHidden="0" w:uiPriority="71" w:unhideWhenUsed="0"/>
-    <w:lsdException w:name="Colorful List Accent 6" w:semiHidden="0" w:uiPriority="72" w:unhideWhenUsed="0"/>
-    <w:lsdException w:name="Colorful Grid Accent 6" w:semiHidden="0" w:uiPriority="73" w:unhideWhenUsed="0"/>
-    <w:lsdException w:name="Subtle Emphasis" w:semiHidden="0" w:uiPriority="19" w:unhideWhenUsed="0" w:qFormat="1"/>
-    <w:lsdException w:name="Intense Emphasis" w:semiHidden="0" w:uiPriority="21" w:unhideWhenUsed="0" w:qFormat="1"/>
-    <w:lsdException w:name="Subtle Reference" w:semiHidden="0" w:uiPriority="31" w:unhideWhenUsed="0" w:qFormat="1"/>
-    <w:lsdException w:name="Intense Reference" w:semiHidden="0" w:uiPriority="32" w:unhideWhenUsed="0" w:qFormat="1"/>
-    <w:lsdException w:name="Book Title" w:semiHidden="0" w:uiPriority="33" w:unhideWhenUsed="0" w:qFormat="1"/>
-    <w:lsdException w:name="Bibliography" w:uiPriority="37"/>
-    <w:lsdException w:name="TOC Heading" w:uiPriority="39" w:qFormat="1"/>
+  <w:latentStyles w:defLockedState="0" w:defUIPriority="0" w:defSemiHidden="0" w:defUnhideWhenUsed="0" w:defQFormat="0" w:count="371">
+    <w:lsdException w:name="Normal" w:qFormat="1"/>
+    <w:lsdException w:name="heading 1" w:qFormat="1"/>
+    <w:lsdException w:name="heading 2" w:qFormat="1"/>
+    <w:lsdException w:name="heading 3" w:qFormat="1"/>
+    <w:lsdException w:name="heading 4" w:qFormat="1"/>
+    <w:lsdException w:name="heading 5" w:qFormat="1"/>
+    <w:lsdException w:name="heading 6" w:semiHidden="1" w:unhideWhenUsed="1" w:qFormat="1"/>
+    <w:lsdException w:name="heading 7" w:semiHidden="1" w:unhideWhenUsed="1" w:qFormat="1"/>
+    <w:lsdException w:name="heading 8" w:semiHidden="1" w:unhideWhenUsed="1" w:qFormat="1"/>
+    <w:lsdException w:name="heading 9" w:semiHidden="1" w:unhideWhenUsed="1" w:qFormat="1"/>
+    <w:lsdException w:name="index 1" w:semiHidden="1" w:unhideWhenUsed="1"/>
+    <w:lsdException w:name="index 2" w:semiHidden="1" w:unhideWhenUsed="1"/>
+    <w:lsdException w:name="index 3" w:semiHidden="1" w:unhideWhenUsed="1"/>
+    <w:lsdException w:name="index 4" w:semiHidden="1" w:unhideWhenUsed="1"/>
+    <w:lsdException w:name="index 5" w:semiHidden="1" w:unhideWhenUsed="1"/>
+    <w:lsdException w:name="index 6" w:semiHidden="1" w:unhideWhenUsed="1"/>
+    <w:lsdException w:name="index 7" w:semiHidden="1" w:unhideWhenUsed="1"/>
+    <w:lsdException w:name="index 8" w:semiHidden="1" w:unhideWhenUsed="1"/>
+    <w:lsdException w:name="index 9" w:semiHidden="1" w:unhideWhenUsed="1"/>
+    <w:lsdException w:name="toc 1" w:semiHidden="1" w:unhideWhenUsed="1"/>
+    <w:lsdException w:name="toc 2" w:semiHidden="1" w:unhideWhenUsed="1"/>
+    <w:lsdException w:name="toc 3" w:semiHidden="1" w:unhideWhenUsed="1"/>
+    <w:lsdException w:name="toc 4" w:semiHidden="1" w:unhideWhenUsed="1"/>
+    <w:lsdException w:name="toc 5" w:semiHidden="1" w:unhideWhenUsed="1"/>
+    <w:lsdException w:name="toc 6" w:semiHidden="1" w:unhideWhenUsed="1"/>
+    <w:lsdException w:name="toc 7" w:semiHidden="1" w:unhideWhenUsed="1"/>
+    <w:lsdException w:name="toc 8" w:semiHidden="1" w:unhideWhenUsed="1"/>
+    <w:lsdException w:name="toc 9" w:semiHidden="1" w:unhideWhenUsed="1"/>
+    <w:lsdException w:name="Normal Indent" w:semiHidden="1" w:unhideWhenUsed="1"/>
+    <w:lsdException w:name="footnote text" w:semiHidden="1" w:unhideWhenUsed="1"/>
+    <w:lsdException w:name="annotation text" w:semiHidden="1" w:unhideWhenUsed="1"/>
+    <w:lsdException w:name="header" w:semiHidden="1" w:unhideWhenUsed="1"/>
+    <w:lsdException w:name="footer" w:semiHidden="1" w:unhideWhenUsed="1"/>
+    <w:lsdException w:name="index heading" w:semiHidden="1" w:unhideWhenUsed="1"/>
+    <w:lsdException w:name="caption" w:semiHidden="1" w:unhideWhenUsed="1" w:qFormat="1"/>
+    <w:lsdException w:name="table of figures" w:semiHidden="1" w:unhideWhenUsed="1"/>
+    <w:lsdException w:name="envelope address" w:semiHidden="1" w:unhideWhenUsed="1"/>
+    <w:lsdException w:name="envelope return" w:semiHidden="1" w:unhideWhenUsed="1"/>
+    <w:lsdException w:name="footnote reference" w:semiHidden="1" w:unhideWhenUsed="1"/>
+    <w:lsdException w:name="annotation reference" w:semiHidden="1" w:unhideWhenUsed="1"/>
+    <w:lsdException w:name="line number" w:semiHidden="1" w:unhideWhenUsed="1"/>
+    <w:lsdException w:name="page number" w:semiHidden="1" w:unhideWhenUsed="1"/>
+    <w:lsdException w:name="endnote reference" w:semiHidden="1" w:unhideWhenUsed="1"/>
+    <w:lsdException w:name="endnote text" w:semiHidden="1" w:unhideWhenUsed="1"/>
+    <w:lsdException w:name="table of authorities" w:semiHidden="1" w:unhideWhenUsed="1"/>
+    <w:lsdException w:name="macro" w:semiHidden="1" w:unhideWhenUsed="1"/>
+    <w:lsdException w:name="toa heading" w:semiHidden="1" w:unhideWhenUsed="1"/>
+    <w:lsdException w:name="List" w:semiHidden="1" w:unhideWhenUsed="1"/>
+    <w:lsdException w:name="List Bullet" w:semiHidden="1" w:unhideWhenUsed="1"/>
+    <w:lsdException w:name="List 2" w:semiHidden="1" w:unhideWhenUsed="1"/>
+    <w:lsdException w:name="List 3" w:semiHidden="1" w:unhideWhenUsed="1"/>
+    <w:lsdException w:name="List Bullet 2" w:semiHidden="1" w:unhideWhenUsed="1"/>
+    <w:lsdException w:name="List Bullet 3" w:semiHidden="1" w:unhideWhenUsed="1"/>
+    <w:lsdException w:name="List Bullet 4" w:semiHidden="1" w:unhideWhenUsed="1"/>
+    <w:lsdException w:name="List Bullet 5" w:semiHidden="1" w:unhideWhenUsed="1"/>
+    <w:lsdException w:name="List Number 2" w:semiHidden="1" w:unhideWhenUsed="1"/>
+    <w:lsdException w:name="List Number 3" w:semiHidden="1" w:unhideWhenUsed="1"/>
+    <w:lsdException w:name="List Number 4" w:semiHidden="1" w:unhideWhenUsed="1"/>
+    <w:lsdException w:name="List Number 5" w:semiHidden="1" w:unhideWhenUsed="1"/>
+    <w:lsdException w:name="Title" w:qFormat="1"/>
+    <w:lsdException w:name="Closing" w:semiHidden="1" w:unhideWhenUsed="1"/>
+    <w:lsdException w:name="Signature" w:semiHidden="1" w:unhideWhenUsed="1"/>
+    <w:lsdException w:name="Default Paragraph Font" w:semiHidden="1" w:unhideWhenUsed="1"/>
+    <w:lsdException w:name="Body Text" w:semiHidden="1" w:unhideWhenUsed="1"/>
+    <w:lsdException w:name="Body Text Indent" w:semiHidden="1" w:unhideWhenUsed="1"/>
+    <w:lsdException w:name="List Continue" w:semiHidden="1" w:unhideWhenUsed="1"/>
+    <w:lsdException w:name="List Continue 2" w:semiHidden="1" w:unhideWhenUsed="1"/>
+    <w:lsdException w:name="List Continue 3" w:semiHidden="1" w:unhideWhenUsed="1"/>
+    <w:lsdException w:name="List Continue 4" w:semiHidden="1" w:unhideWhenUsed="1"/>
+    <w:lsdException w:name="List Continue 5" w:semiHidden="1" w:unhideWhenUsed="1"/>
+    <w:lsdException w:name="Message Header" w:semiHidden="1" w:unhideWhenUsed="1"/>
+    <w:lsdException w:name="Subtitle" w:qFormat="1"/>
+    <w:lsdException w:name="Body Text First Indent 2" w:semiHidden="1" w:unhideWhenUsed="1"/>
+    <w:lsdException w:name="Note Heading" w:semiHidden="1" w:unhideWhenUsed="1"/>
+    <w:lsdException w:name="Body Text 2" w:semiHidden="1" w:unhideWhenUsed="1"/>
+    <w:lsdException w:name="Body Text 3" w:semiHidden="1" w:unhideWhenUsed="1"/>
+    <w:lsdException w:name="Body Text Indent 2" w:semiHidden="1" w:unhideWhenUsed="1"/>
+    <w:lsdException w:name="Body Text Indent 3" w:semiHidden="1" w:unhideWhenUsed="1"/>
+    <w:lsdException w:name="Block Text" w:semiHidden="1" w:unhideWhenUsed="1"/>
+    <w:lsdException w:name="Hyperlink" w:semiHidden="1" w:unhideWhenUsed="1"/>
+    <w:lsdException w:name="FollowedHyperlink" w:semiHidden="1" w:unhideWhenUsed="1"/>
+    <w:lsdException w:name="Strong" w:qFormat="1"/>
+    <w:lsdException w:name="Emphasis" w:qFormat="1"/>
+    <w:lsdException w:name="Document Map" w:semiHidden="1" w:unhideWhenUsed="1"/>
+    <w:lsdException w:name="Plain Text" w:semiHidden="1" w:unhideWhenUsed="1"/>
+    <w:lsdException w:name="E-mail Signature" w:semiHidden="1" w:unhideWhenUsed="1"/>
+    <w:lsdException w:name="HTML Top of Form" w:semiHidden="1" w:unhideWhenUsed="1"/>
+    <w:lsdException w:name="HTML Bottom of Form" w:semiHidden="1" w:unhideWhenUsed="1"/>
+    <w:lsdException w:name="Normal (Web)" w:semiHidden="1" w:unhideWhenUsed="1"/>
+    <w:lsdException w:name="HTML Acronym" w:semiHidden="1" w:unhideWhenUsed="1"/>
+    <w:lsdException w:name="HTML Address" w:semiHidden="1" w:unhideWhenUsed="1"/>
+    <w:lsdException w:name="HTML Cite" w:semiHidden="1" w:unhideWhenUsed="1"/>
+    <w:lsdException w:name="HTML Code" w:semiHidden="1" w:unhideWhenUsed="1"/>
+    <w:lsdException w:name="HTML Definition" w:semiHidden="1" w:unhideWhenUsed="1"/>
+    <w:lsdException w:name="HTML Keyboard" w:semiHidden="1" w:unhideWhenUsed="1"/>
+    <w:lsdException w:name="HTML Preformatted" w:semiHidden="1" w:uiPriority="99" w:unhideWhenUsed="1"/>
+    <w:lsdException w:name="HTML Sample" w:semiHidden="1" w:unhideWhenUsed="1"/>
+    <w:lsdException w:name="HTML Typewriter" w:semiHidden="1" w:unhideWhenUsed="1"/>
+    <w:lsdException w:name="HTML Variable" w:semiHidden="1" w:unhideWhenUsed="1"/>
+    <w:lsdException w:name="Normal Table" w:semiHidden="1" w:unhideWhenUsed="1"/>
+    <w:lsdException w:name="annotation subject" w:semiHidden="1" w:unhideWhenUsed="1"/>
+    <w:lsdException w:name="No List" w:semiHidden="1" w:unhideWhenUsed="1"/>
+    <w:lsdException w:name="Outline List 1" w:semiHidden="1" w:unhideWhenUsed="1"/>
+    <w:lsdException w:name="Outline List 2" w:semiHidden="1" w:unhideWhenUsed="1"/>
+    <w:lsdException w:name="Outline List 3" w:semiHidden="1" w:unhideWhenUsed="1"/>
+    <w:lsdException w:name="Table Simple 1" w:semiHidden="1" w:unhideWhenUsed="1"/>
+    <w:lsdException w:name="Table Simple 2" w:semiHidden="1" w:unhideWhenUsed="1"/>
+    <w:lsdException w:name="Table Simple 3" w:semiHidden="1" w:unhideWhenUsed="1"/>
+    <w:lsdException w:name="Table Classic 1" w:semiHidden="1" w:unhideWhenUsed="1"/>
+    <w:lsdException w:name="Table Classic 2" w:semiHidden="1" w:unhideWhenUsed="1"/>
+    <w:lsdException w:name="Table Classic 3" w:semiHidden="1" w:unhideWhenUsed="1"/>
+    <w:lsdException w:name="Table Classic 4" w:semiHidden="1" w:unhideWhenUsed="1"/>
+    <w:lsdException w:name="Table Colorful 1" w:semiHidden="1" w:unhideWhenUsed="1"/>
+    <w:lsdException w:name="Table Colorful 2" w:semiHidden="1" w:unhideWhenUsed="1"/>
+    <w:lsdException w:name="Table Colorful 3" w:semiHidden="1" w:unhideWhenUsed="1"/>
+    <w:lsdException w:name="Table Columns 1" w:semiHidden="1" w:unhideWhenUsed="1"/>
+    <w:lsdException w:name="Table Columns 2" w:semiHidden="1" w:unhideWhenUsed="1"/>
+    <w:lsdException w:name="Table Columns 3" w:semiHidden="1" w:unhideWhenUsed="1"/>
+    <w:lsdException w:name="Table Columns 4" w:semiHidden="1" w:unhideWhenUsed="1"/>
+    <w:lsdException w:name="Table Columns 5" w:semiHidden="1" w:unhideWhenUsed="1"/>
+    <w:lsdException w:name="Table Grid 1" w:semiHidden="1" w:unhideWhenUsed="1"/>
+    <w:lsdException w:name="Table Grid 2" w:semiHidden="1" w:unhideWhenUsed="1"/>
+    <w:lsdException w:name="Table Grid 3" w:semiHidden="1" w:unhideWhenUsed="1"/>
+    <w:lsdException w:name="Table Grid 4" w:semiHidden="1" w:unhideWhenUsed="1"/>
+    <w:lsdException w:name="Table Grid 5" w:semiHidden="1" w:unhideWhenUsed="1"/>
+    <w:lsdException w:name="Table Grid 6" w:semiHidden="1" w:unhideWhenUsed="1"/>
+    <w:lsdException w:name="Table Grid 7" w:semiHidden="1" w:unhideWhenUsed="1"/>
+    <w:lsdException w:name="Table Grid 8" w:semiHidden="1" w:unhideWhenUsed="1"/>
+    <w:lsdException w:name="Table List 1" w:semiHidden="1" w:unhideWhenUsed="1"/>
+    <w:lsdException w:name="Table List 2" w:semiHidden="1" w:unhideWhenUsed="1"/>
+    <w:lsdException w:name="Table List 3" w:semiHidden="1" w:unhideWhenUsed="1"/>
+    <w:lsdException w:name="Table List 4" w:semiHidden="1" w:unhideWhenUsed="1"/>
+    <w:lsdException w:name="Table List 5" w:semiHidden="1" w:unhideWhenUsed="1"/>
+    <w:lsdException w:name="Table List 6" w:semiHidden="1" w:unhideWhenUsed="1"/>
+    <w:lsdException w:name="Table List 7" w:semiHidden="1" w:unhideWhenUsed="1"/>
+    <w:lsdException w:name="Table List 8" w:semiHidden="1" w:unhideWhenUsed="1"/>
+    <w:lsdException w:name="Table 3D effects 1" w:semiHidden="1" w:unhideWhenUsed="1"/>
+    <w:lsdException w:name="Table 3D effects 2" w:semiHidden="1" w:unhideWhenUsed="1"/>
+    <w:lsdException w:name="Table 3D effects 3" w:semiHidden="1" w:unhideWhenUsed="1"/>
+    <w:lsdException w:name="Table Contemporary" w:semiHidden="1" w:unhideWhenUsed="1"/>
+    <w:lsdException w:name="Table Elegant" w:semiHidden="1" w:unhideWhenUsed="1"/>
+    <w:lsdException w:name="Table Professional" w:semiHidden="1" w:unhideWhenUsed="1"/>
+    <w:lsdException w:name="Table Subtle 1" w:semiHidden="1" w:unhideWhenUsed="1"/>
+    <w:lsdException w:name="Table Subtle 2" w:semiHidden="1" w:unhideWhenUsed="1"/>
+    <w:lsdException w:name="Table Web 1" w:semiHidden="1" w:unhideWhenUsed="1"/>
+    <w:lsdException w:name="Table Web 2" w:semiHidden="1" w:unhideWhenUsed="1"/>
+    <w:lsdException w:name="Table Web 3" w:semiHidden="1" w:unhideWhenUsed="1"/>
+    <w:lsdException w:name="Balloon Text" w:semiHidden="1" w:unhideWhenUsed="1"/>
+    <w:lsdException w:name="Table Theme" w:semiHidden="1" w:unhideWhenUsed="1"/>
+    <w:lsdException w:name="Placeholder Text" w:semiHidden="1" w:uiPriority="99"/>
+    <w:lsdException w:name="No Spacing" w:uiPriority="1" w:qFormat="1"/>
+    <w:lsdException w:name="Light Shading" w:uiPriority="60"/>
+    <w:lsdException w:name="Light List" w:uiPriority="61"/>
+    <w:lsdException w:name="Light Grid" w:uiPriority="62"/>
+    <w:lsdException w:name="Medium Shading 1" w:uiPriority="63"/>
+    <w:lsdException w:name="Medium Shading 2" w:uiPriority="64"/>
+    <w:lsdException w:name="Medium List 1" w:uiPriority="65"/>
+    <w:lsdException w:name="Medium List 2" w:uiPriority="66"/>
+    <w:lsdException w:name="Medium Grid 1" w:uiPriority="67"/>
+    <w:lsdException w:name="Medium Grid 2" w:uiPriority="68"/>
+    <w:lsdException w:name="Medium Grid 3" w:uiPriority="69"/>
+    <w:lsdException w:name="Dark List" w:uiPriority="70"/>
+    <w:lsdException w:name="Colorful Shading" w:uiPriority="71"/>
+    <w:lsdException w:name="Colorful List" w:uiPriority="72"/>
+    <w:lsdException w:name="Colorful Grid" w:uiPriority="73"/>
+    <w:lsdException w:name="Light Shading Accent 1" w:uiPriority="60"/>
+    <w:lsdException w:name="Light List Accent 1" w:uiPriority="61"/>
+    <w:lsdException w:name="Light Grid Accent 1" w:uiPriority="62"/>
+    <w:lsdException w:name="Medium Shading 1 Accent 1" w:uiPriority="63"/>
+    <w:lsdException w:name="Medium Shading 2 Accent 1" w:uiPriority="64"/>
+    <w:lsdException w:name="Medium List 1 Accent 1" w:uiPriority="65"/>
+    <w:lsdException w:name="Revision" w:semiHidden="1" w:uiPriority="99"/>
+    <w:lsdException w:name="List Paragraph" w:uiPriority="34" w:qFormat="1"/>
+    <w:lsdException w:name="Quote" w:uiPriority="29" w:qFormat="1"/>
+    <w:lsdException w:name="Intense Quote" w:uiPriority="30" w:qFormat="1"/>
+    <w:lsdException w:name="Medium List 2 Accent 1" w:uiPriority="66"/>
+    <w:lsdException w:name="Medium Grid 1 Accent 1" w:uiPriority="67"/>
+    <w:lsdException w:name="Medium Grid 2 Accent 1" w:uiPriority="68"/>
+    <w:lsdException w:name="Medium Grid 3 Accent 1" w:uiPriority="69"/>
+    <w:lsdException w:name="Dark List Accent 1" w:uiPriority="70"/>
+    <w:lsdException w:name="Colorful Shading Accent 1" w:uiPriority="71"/>
+    <w:lsdException w:name="Colorful List Accent 1" w:uiPriority="72"/>
+    <w:lsdException w:name="Colorful Grid Accent 1" w:uiPriority="73"/>
+    <w:lsdException w:name="Light Shading Accent 2" w:uiPriority="60"/>
+    <w:lsdException w:name="Light List Accent 2" w:uiPriority="61"/>
+    <w:lsdException w:name="Light Grid Accent 2" w:uiPriority="62"/>
+    <w:lsdException w:name="Medium Shading 1 Accent 2" w:uiPriority="63"/>
+    <w:lsdException w:name="Medium Shading 2 Accent 2" w:uiPriority="64"/>
+    <w:lsdException w:name="Medium List 1 Accent 2" w:uiPriority="65"/>
+    <w:lsdException w:name="Medium List 2 Accent 2" w:uiPriority="66"/>
+    <w:lsdException w:name="Medium Grid 1 Accent 2" w:uiPriority="67"/>
+    <w:lsdException w:name="Medium Grid 2 Accent 2" w:uiPriority="68"/>
+    <w:lsdException w:name="Medium Grid 3 Accent 2" w:uiPriority="69"/>
+    <w:lsdException w:name="Dark List Accent 2" w:uiPriority="70"/>
+    <w:lsdException w:name="Colorful Shading Accent 2" w:uiPriority="71"/>
+    <w:lsdException w:name="Colorful List Accent 2" w:uiPriority="72"/>
+    <w:lsdException w:name="Colorful Grid Accent 2" w:uiPriority="73"/>
+    <w:lsdException w:name="Light Shading Accent 3" w:uiPriority="60"/>
+    <w:lsdException w:name="Light List Accent 3" w:uiPriority="61"/>
+    <w:lsdException w:name="Light Grid Accent 3" w:uiPriority="62"/>
+    <w:lsdException w:name="Medium Shading 1 Accent 3" w:uiPriority="63"/>
+    <w:lsdException w:name="Medium Shading 2 Accent 3" w:uiPriority="64"/>
+    <w:lsdException w:name="Medium List 1 Accent 3" w:uiPriority="65"/>
+    <w:lsdException w:name="Medium List 2 Accent 3" w:uiPriority="66"/>
+    <w:lsdException w:name="Medium Grid 1 Accent 3" w:uiPriority="67"/>
+    <w:lsdException w:name="Medium Grid 2 Accent 3" w:uiPriority="68"/>
+    <w:lsdException w:name="Medium Grid 3 Accent 3" w:uiPriority="69"/>
+    <w:lsdException w:name="Dark List Accent 3" w:uiPriority="70"/>
+    <w:lsdException w:name="Colorful Shading Accent 3" w:uiPriority="71"/>
+    <w:lsdException w:name="Colorful List Accent 3" w:uiPriority="72"/>
+    <w:lsdException w:name="Colorful Grid Accent 3" w:uiPriority="73"/>
+    <w:lsdException w:name="Light Shading Accent 4" w:uiPriority="60"/>
+    <w:lsdException w:name="Light List Accent 4" w:uiPriority="61"/>
+    <w:lsdException w:name="Light Grid Accent 4" w:uiPriority="62"/>
+    <w:lsdException w:name="Medium Shading 1 Accent 4" w:uiPriority="63"/>
+    <w:lsdException w:name="Medium Shading 2 Accent 4" w:uiPriority="64"/>
+    <w:lsdException w:name="Medium List 1 Accent 4" w:uiPriority="65"/>
+    <w:lsdException w:name="Medium List 2 Accent 4" w:uiPriority="66"/>
+    <w:lsdException w:name="Medium Grid 1 Accent 4" w:uiPriority="67"/>
+    <w:lsdException w:name="Medium Grid 2 Accent 4" w:uiPriority="68"/>
+    <w:lsdException w:name="Medium Grid 3 Accent 4" w:uiPriority="69"/>
+    <w:lsdException w:name="Dark List Accent 4" w:uiPriority="70"/>
+    <w:lsdException w:name="Colorful Shading Accent 4" w:uiPriority="71"/>
+    <w:lsdException w:name="Colorful List Accent 4" w:uiPriority="72"/>
+    <w:lsdException w:name="Colorful Grid Accent 4" w:uiPriority="73"/>
+    <w:lsdException w:name="Light Shading Accent 5" w:uiPriority="60"/>
+    <w:lsdException w:name="Light List Accent 5" w:uiPriority="61"/>
+    <w:lsdException w:name="Light Grid Accent 5" w:uiPriority="62"/>
+    <w:lsdException w:name="Medium Shading 1 Accent 5" w:uiPriority="63"/>
+    <w:lsdException w:name="Medium Shading 2 Accent 5" w:uiPriority="64"/>
+    <w:lsdException w:name="Medium List 1 Accent 5" w:uiPriority="65"/>
+    <w:lsdException w:name="Medium List 2 Accent 5" w:uiPriority="66"/>
+    <w:lsdException w:name="Medium Grid 1 Accent 5" w:uiPriority="67"/>
+    <w:lsdException w:name="Medium Grid 2 Accent 5" w:uiPriority="68"/>
+    <w:lsdException w:name="Medium Grid 3 Accent 5" w:uiPriority="69"/>
+    <w:lsdException w:name="Dark List Accent 5" w:uiPriority="70"/>
+    <w:lsdException w:name="Colorful Shading Accent 5" w:uiPriority="71"/>
+    <w:lsdException w:name="Colorful List Accent 5" w:uiPriority="72"/>
+    <w:lsdException w:name="Colorful Grid Accent 5" w:uiPriority="73"/>
+    <w:lsdException w:name="Light Shading Accent 6" w:uiPriority="60"/>
+    <w:lsdException w:name="Light List Accent 6" w:uiPriority="61"/>
+    <w:lsdException w:name="Light Grid Accent 6" w:uiPriority="62"/>
+    <w:lsdException w:name="Medium Shading 1 Accent 6" w:uiPriority="63"/>
+    <w:lsdException w:name="Medium Shading 2 Accent 6" w:uiPriority="64"/>
+    <w:lsdException w:name="Medium List 1 Accent 6" w:uiPriority="65"/>
+    <w:lsdException w:name="Medium List 2 Accent 6" w:uiPriority="66"/>
+    <w:lsdException w:name="Medium Grid 1 Accent 6" w:uiPriority="67"/>
+    <w:lsdException w:name="Medium Grid 2 Accent 6" w:uiPriority="68"/>
+    <w:lsdException w:name="Medium Grid 3 Accent 6" w:uiPriority="69"/>
+    <w:lsdException w:name="Dark List Accent 6" w:uiPriority="70"/>
+    <w:lsdException w:name="Colorful Shading Accent 6" w:uiPriority="71"/>
+    <w:lsdException w:name="Colorful List Accent 6" w:uiPriority="72"/>
+    <w:lsdException w:name="Colorful Grid Accent 6" w:uiPriority="73"/>
+    <w:lsdException w:name="Subtle Emphasis" w:uiPriority="19" w:qFormat="1"/>
+    <w:lsdException w:name="Intense Emphasis" w:uiPriority="21" w:qFormat="1"/>
+    <w:lsdException w:name="Subtle Reference" w:uiPriority="31" w:qFormat="1"/>
+    <w:lsdException w:name="Intense Reference" w:uiPriority="32" w:qFormat="1"/>
+    <w:lsdException w:name="Book Title" w:uiPriority="33" w:qFormat="1"/>
+    <w:lsdException w:name="Bibliography" w:semiHidden="1" w:uiPriority="37" w:unhideWhenUsed="1"/>
+    <w:lsdException w:name="TOC Heading" w:semiHidden="1" w:uiPriority="39" w:unhideWhenUsed="1" w:qFormat="1"/>
+    <w:lsdException w:name="Plain Table 1" w:uiPriority="41"/>
+    <w:lsdException w:name="Plain Table 2" w:uiPriority="42"/>
+    <w:lsdException w:name="Plain Table 3" w:uiPriority="43"/>
+    <w:lsdException w:name="Plain Table 4" w:uiPriority="44"/>
+    <w:lsdException w:name="Plain Table 5" w:uiPriority="45"/>
+    <w:lsdException w:name="Grid Table Light" w:uiPriority="40"/>
+    <w:lsdException w:name="Grid Table 1 Light" w:uiPriority="46"/>
+    <w:lsdException w:name="Grid Table 2" w:uiPriority="47"/>
+    <w:lsdException w:name="Grid Table 3" w:uiPriority="48"/>
+    <w:lsdException w:name="Grid Table 4" w:uiPriority="49"/>
+    <w:lsdException w:name="Grid Table 5 Dark" w:uiPriority="50"/>
+    <w:lsdException w:name="Grid Table 6 Colorful" w:uiPriority="51"/>
+    <w:lsdException w:name="Grid Table 7 Colorful" w:uiPriority="52"/>
+    <w:lsdException w:name="Grid Table 1 Light Accent 1" w:uiPriority="46"/>
+    <w:lsdException w:name="Grid Table 2 Accent 1" w:uiPriority="47"/>
+    <w:lsdException w:name="Grid Table 3 Accent 1" w:uiPriority="48"/>
+    <w:lsdException w:name="Grid Table 4 Accent 1" w:uiPriority="49"/>
+    <w:lsdException w:name="Grid Table 5 Dark Accent 1" w:uiPriority="50"/>
+    <w:lsdException w:name="Grid Table 6 Colorful Accent 1" w:uiPriority="51"/>
+    <w:lsdException w:name="Grid Table 7 Colorful Accent 1" w:uiPriority="52"/>
+    <w:lsdException w:name="Grid Table 1 Light Accent 2" w:uiPriority="46"/>
+    <w:lsdException w:name="Grid Table 2 Accent 2" w:uiPriority="47"/>
+    <w:lsdException w:name="Grid Table 3 Accent 2" w:uiPriority="48"/>
+    <w:lsdException w:name="Grid Table 4 Accent 2" w:uiPriority="49"/>
+    <w:lsdException w:name="Grid Table 5 Dark Accent 2" w:uiPriority="50"/>
+    <w:lsdException w:name="Grid Table 6 Colorful Accent 2" w:uiPriority="51"/>
+    <w:lsdException w:name="Grid Table 7 Colorful Accent 2" w:uiPriority="52"/>
+    <w:lsdException w:name="Grid Table 1 Light Accent 3" w:uiPriority="46"/>
+    <w:lsdException w:name="Grid Table 2 Accent 3" w:uiPriority="47"/>
+    <w:lsdException w:name="Grid Table 3 Accent 3" w:uiPriority="48"/>
+    <w:lsdException w:name="Grid Table 4 Accent 3" w:uiPriority="49"/>
+    <w:lsdException w:name="Grid Table 5 Dark Accent 3" w:uiPriority="50"/>
+    <w:lsdException w:name="Grid Table 6 Colorful Accent 3" w:uiPriority="51"/>
+    <w:lsdException w:name="Grid Table 7 Colorful Accent 3" w:uiPriority="52"/>
+    <w:lsdException w:name="Grid Table 1 Light Accent 4" w:uiPriority="46"/>
+    <w:lsdException w:name="Grid Table 2 Accent 4" w:uiPriority="47"/>
+    <w:lsdException w:name="Grid Table 3 Accent 4" w:uiPriority="48"/>
+    <w:lsdException w:name="Grid Table 4 Accent 4" w:uiPriority="49"/>
+    <w:lsdException w:name="Grid Table 5 Dark Accent 4" w:uiPriority="50"/>
+    <w:lsdException w:name="Grid Table 6 Colorful Accent 4" w:uiPriority="51"/>
+    <w:lsdException w:name="Grid Table 7 Colorful Accent 4" w:uiPriority="52"/>
+    <w:lsdException w:name="Grid Table 1 Light Accent 5" w:uiPriority="46"/>
+    <w:lsdException w:name="Grid Table 2 Accent 5" w:uiPriority="47"/>
+    <w:lsdException w:name="Grid Table 3 Accent 5" w:uiPriority="48"/>
+    <w:lsdException w:name="Grid Table 4 Accent 5" w:uiPriority="49"/>
+    <w:lsdException w:name="Grid Table 5 Dark Accent 5" w:uiPriority="50"/>
+    <w:lsdException w:name="Grid Table 6 Colorful Accent 5" w:uiPriority="51"/>
+    <w:lsdException w:name="Grid Table 7 Colorful Accent 5" w:uiPriority="52"/>
+    <w:lsdException w:name="Grid Table 1 Light Accent 6" w:uiPriority="46"/>
+    <w:lsdException w:name="Grid Table 2 Accent 6" w:uiPriority="47"/>
+    <w:lsdException w:name="Grid Table 3 Accent 6" w:uiPriority="48"/>
+    <w:lsdException w:name="Grid Table 4 Accent 6" w:uiPriority="49"/>
+    <w:lsdException w:name="Grid Table 5 Dark Accent 6" w:uiPriority="50"/>
+    <w:lsdException w:name="Grid Table 6 Colorful Accent 6" w:uiPriority="51"/>
+    <w:lsdException w:name="Grid Table 7 Colorful Accent 6" w:uiPriority="52"/>
+    <w:lsdException w:name="List Table 1 Light" w:uiPriority="46"/>
+    <w:lsdException w:name="List Table 2" w:uiPriority="47"/>
+    <w:lsdException w:name="List Table 3" w:uiPriority="48"/>
+    <w:lsdException w:name="List Table 4" w:uiPriority="49"/>
+    <w:lsdException w:name="List Table 5 Dark" w:uiPriority="50"/>
+    <w:lsdException w:name="List Table 6 Colorful" w:uiPriority="51"/>
+    <w:lsdException w:name="List Table 7 Colorful" w:uiPriority="52"/>
+    <w:lsdException w:name="List Table 1 Light Accent 1" w:uiPriority="46"/>
+    <w:lsdException w:name="List Table 2 Accent 1" w:uiPriority="47"/>
+    <w:lsdException w:name="List Table 3 Accent 1" w:uiPriority="48"/>
+    <w:lsdException w:name="List Table 4 Accent 1" w:uiPriority="49"/>
+    <w:lsdException w:name="List Table 5 Dark Accent 1" w:uiPriority="50"/>
+    <w:lsdException w:name="List Table 6 Colorful Accent 1" w:uiPriority="51"/>
+    <w:lsdException w:name="List Table 7 Colorful Accent 1" w:uiPriority="52"/>
+    <w:lsdException w:name="List Table 1 Light Accent 2" w:uiPriority="46"/>
+    <w:lsdException w:name="List Table 2 Accent 2" w:uiPriority="47"/>
+    <w:lsdException w:name="List Table 3 Accent 2" w:uiPriority="48"/>
+    <w:lsdException w:name="List Table 4 Accent 2" w:uiPriority="49"/>
+    <w:lsdException w:name="List Table 5 Dark Accent 2" w:uiPriority="50"/>
+    <w:lsdException w:name="List Table 6 Colorful Accent 2" w:uiPriority="51"/>
+    <w:lsdException w:name="List Table 7 Colorful Accent 2" w:uiPriority="52"/>
+    <w:lsdException w:name="List Table 1 Light Accent 3" w:uiPriority="46"/>
+    <w:lsdException w:name="List Table 2 Accent 3" w:uiPriority="47"/>
+    <w:lsdException w:name="List Table 3 Accent 3" w:uiPriority="48"/>
+    <w:lsdException w:name="List Table 4 Accent 3" w:uiPriority="49"/>
+    <w:lsdException w:name="List Table 5 Dark Accent 3" w:uiPriority="50"/>
+    <w:lsdException w:name="List Table 6 Colorful Accent 3" w:uiPriority="51"/>
+    <w:lsdException w:name="List Table 7 Colorful Accent 3" w:uiPriority="52"/>
+    <w:lsdException w:name="List Table 1 Light Accent 4" w:uiPriority="46"/>
+    <w:lsdException w:name="List Table 2 Accent 4" w:uiPriority="47"/>
+    <w:lsdException w:name="List Table 3 Accent 4" w:uiPriority="48"/>
+    <w:lsdException w:name="List Table 4 Accent 4" w:uiPriority="49"/>
+    <w:lsdException w:name="List Table 5 Dark Accent 4" w:uiPriority="50"/>
+    <w:lsdException w:name="List Table 6 Colorful Accent 4" w:uiPriority="51"/>
+    <w:lsdException w:name="List Table 7 Colorful Accent 4" w:uiPriority="52"/>
+    <w:lsdException w:name="List Table 1 Light Accent 5" w:uiPriority="46"/>
+    <w:lsdException w:name="List Table 2 Accent 5" w:uiPriority="47"/>
+    <w:lsdException w:name="List Table 3 Accent 5" w:uiPriority="48"/>
+    <w:lsdException w:name="List Table 4 Accent 5" w:uiPriority="49"/>
+    <w:lsdException w:name="List Table 5 Dark Accent 5" w:uiPriority="50"/>
+    <w:lsdException w:name="List Table 6 Colorful Accent 5" w:uiPriority="51"/>
+    <w:lsdException w:name="List Table 7 Colorful Accent 5" w:uiPriority="52"/>
+    <w:lsdException w:name="List Table 1 Light Accent 6" w:uiPriority="46"/>
+    <w:lsdException w:name="List Table 2 Accent 6" w:uiPriority="47"/>
+    <w:lsdException w:name="List Table 3 Accent 6" w:uiPriority="48"/>
+    <w:lsdException w:name="List Table 4 Accent 6" w:uiPriority="49"/>
+    <w:lsdException w:name="List Table 5 Dark Accent 6" w:uiPriority="50"/>
+    <w:lsdException w:name="List Table 6 Colorful Accent 6" w:uiPriority="51"/>
+    <w:lsdException w:name="List Table 7 Colorful Accent 6" w:uiPriority="52"/>
   </w:latentStyles>
   <w:style w:type="paragraph" w:default="1" w:styleId="Normal">
     <w:name w:val="Normal"/>
@@ -4663,699 +4882,7 @@
   <w:style w:type="character" w:default="1" w:styleId="DefaultParagraphFont">
     <w:name w:val="Default Paragraph Font"/>
     <w:uiPriority w:val="1"/>
-    <w:unhideWhenUsed/>
-  </w:style>
-  <w:style w:type="table" w:default="1" w:styleId="TableNormal">
-    <w:name w:val="Normal Table"/>
-    <w:uiPriority w:val="99"/>
     <w:semiHidden/>
-    <w:unhideWhenUsed/>
-    <w:tblPr>
-      <w:tblInd w:w="0" w:type="dxa"/>
-      <w:tblCellMar>
-        <w:top w:w="0" w:type="dxa"/>
-        <w:left w:w="108" w:type="dxa"/>
-        <w:bottom w:w="0" w:type="dxa"/>
-        <w:right w:w="108" w:type="dxa"/>
-      </w:tblCellMar>
-    </w:tblPr>
-  </w:style>
-  <w:style w:type="numbering" w:default="1" w:styleId="NoList">
-    <w:name w:val="No List"/>
-    <w:uiPriority w:val="99"/>
-    <w:semiHidden/>
-    <w:unhideWhenUsed/>
-  </w:style>
-  <w:style w:type="paragraph" w:customStyle="1" w:styleId="Abstract">
-    <w:name w:val="Abstract"/>
-    <w:rsid w:val="00972203"/>
-    <w:pPr>
-      <w:spacing w:after="200"/>
-      <w:ind w:firstLine="272"/>
-      <w:jc w:val="both"/>
-    </w:pPr>
-    <w:rPr>
-      <w:b/>
-      <w:bCs/>
-      <w:sz w:val="18"/>
-      <w:szCs w:val="18"/>
-    </w:rPr>
-  </w:style>
-  <w:style w:type="paragraph" w:customStyle="1" w:styleId="Affiliation">
-    <w:name w:val="Affiliation"/>
-    <w:pPr>
-      <w:jc w:val="center"/>
-    </w:pPr>
-  </w:style>
-  <w:style w:type="paragraph" w:customStyle="1" w:styleId="Author">
-    <w:name w:val="Author"/>
-    <w:pPr>
-      <w:spacing w:before="360" w:after="40"/>
-      <w:jc w:val="center"/>
-    </w:pPr>
-    <w:rPr>
-      <w:noProof/>
-      <w:sz w:val="22"/>
-      <w:szCs w:val="22"/>
-    </w:rPr>
-  </w:style>
-  <w:style w:type="paragraph" w:styleId="BodyText">
-    <w:name w:val="Body Text"/>
-    <w:basedOn w:val="Normal"/>
-    <w:link w:val="BodyTextChar"/>
-    <w:rsid w:val="00E7596C"/>
-    <w:pPr>
-      <w:tabs>
-        <w:tab w:val="left" w:pos="288"/>
-      </w:tabs>
-      <w:spacing w:after="120" w:line="228" w:lineRule="auto"/>
-      <w:ind w:firstLine="288"/>
-      <w:jc w:val="both"/>
-    </w:pPr>
-    <w:rPr>
-      <w:spacing w:val="-1"/>
-      <w:lang w:val="x-none" w:eastAsia="x-none"/>
-    </w:rPr>
-  </w:style>
-  <w:style w:type="character" w:customStyle="1" w:styleId="BodyTextChar">
-    <w:name w:val="Body Text Char"/>
-    <w:link w:val="BodyText"/>
-    <w:rsid w:val="00E7596C"/>
-    <w:rPr>
-      <w:spacing w:val="-1"/>
-      <w:lang w:val="x-none" w:eastAsia="x-none"/>
-    </w:rPr>
-  </w:style>
-  <w:style w:type="paragraph" w:customStyle="1" w:styleId="bulletlist">
-    <w:name w:val="bullet list"/>
-    <w:basedOn w:val="BodyText"/>
-    <w:rsid w:val="001B67DC"/>
-    <w:pPr>
-      <w:numPr>
-        <w:numId w:val="1"/>
-      </w:numPr>
-      <w:tabs>
-        <w:tab w:val="clear" w:pos="648"/>
-        <w:tab w:val="num" w:pos="360"/>
-      </w:tabs>
-      <w:ind w:left="576" w:hanging="288"/>
-    </w:pPr>
-  </w:style>
-  <w:style w:type="paragraph" w:customStyle="1" w:styleId="equation">
-    <w:name w:val="equation"/>
-    <w:basedOn w:val="Normal"/>
-    <w:rsid w:val="008A2C7D"/>
-    <w:pPr>
-      <w:tabs>
-        <w:tab w:val="center" w:pos="2520"/>
-        <w:tab w:val="right" w:pos="5040"/>
-      </w:tabs>
-      <w:spacing w:before="240" w:after="240" w:line="216" w:lineRule="auto"/>
-    </w:pPr>
-    <w:rPr>
-      <w:rFonts w:ascii="Symbol" w:hAnsi="Symbol" w:cs="Symbol"/>
-    </w:rPr>
-  </w:style>
-  <w:style w:type="paragraph" w:customStyle="1" w:styleId="figurecaption">
-    <w:name w:val="figure caption"/>
-    <w:rsid w:val="005B0344"/>
-    <w:pPr>
-      <w:numPr>
-        <w:numId w:val="2"/>
-      </w:numPr>
-      <w:tabs>
-        <w:tab w:val="num" w:pos="360"/>
-        <w:tab w:val="left" w:pos="533"/>
-      </w:tabs>
-      <w:spacing w:before="80" w:after="200"/>
-      <w:ind w:left="0" w:firstLine="0"/>
-      <w:jc w:val="both"/>
-    </w:pPr>
-    <w:rPr>
-      <w:noProof/>
-      <w:sz w:val="16"/>
-      <w:szCs w:val="16"/>
-    </w:rPr>
-  </w:style>
-  <w:style w:type="paragraph" w:customStyle="1" w:styleId="footnote">
-    <w:name w:val="footnote"/>
-    <w:pPr>
-      <w:framePr w:hSpace="187" w:vSpace="187" w:wrap="notBeside" w:vAnchor="text" w:hAnchor="page" w:x="6121" w:y="577"/>
-      <w:numPr>
-        <w:numId w:val="3"/>
-      </w:numPr>
-      <w:tabs>
-        <w:tab w:val="clear" w:pos="648"/>
-        <w:tab w:val="num" w:pos="360"/>
-      </w:tabs>
-      <w:spacing w:after="40"/>
-      <w:ind w:firstLine="0"/>
-    </w:pPr>
-    <w:rPr>
-      <w:sz w:val="16"/>
-      <w:szCs w:val="16"/>
-    </w:rPr>
-  </w:style>
-  <w:style w:type="paragraph" w:customStyle="1" w:styleId="papersubtitle">
-    <w:name w:val="paper subtitle"/>
-    <w:pPr>
-      <w:spacing w:after="120"/>
-      <w:jc w:val="center"/>
-    </w:pPr>
-    <w:rPr>
-      <w:rFonts w:eastAsia="MS Mincho"/>
-      <w:noProof/>
-      <w:sz w:val="28"/>
-      <w:szCs w:val="28"/>
-    </w:rPr>
-  </w:style>
-  <w:style w:type="paragraph" w:customStyle="1" w:styleId="papertitle">
-    <w:name w:val="paper title"/>
-    <w:pPr>
-      <w:spacing w:after="120"/>
-      <w:jc w:val="center"/>
-    </w:pPr>
-    <w:rPr>
-      <w:rFonts w:eastAsia="MS Mincho"/>
-      <w:noProof/>
-      <w:sz w:val="48"/>
-      <w:szCs w:val="48"/>
-    </w:rPr>
-  </w:style>
-  <w:style w:type="paragraph" w:customStyle="1" w:styleId="references">
-    <w:name w:val="references"/>
-    <w:pPr>
-      <w:numPr>
-        <w:numId w:val="8"/>
-      </w:numPr>
-      <w:spacing w:after="50" w:line="180" w:lineRule="exact"/>
-      <w:jc w:val="both"/>
-    </w:pPr>
-    <w:rPr>
-      <w:rFonts w:eastAsia="MS Mincho"/>
-      <w:noProof/>
-      <w:sz w:val="16"/>
-      <w:szCs w:val="16"/>
-    </w:rPr>
-  </w:style>
-  <w:style w:type="paragraph" w:customStyle="1" w:styleId="sponsors">
-    <w:name w:val="sponsors"/>
-    <w:pPr>
-      <w:framePr w:wrap="auto" w:hAnchor="text" w:x="615" w:y="2239"/>
-      <w:pBdr>
-        <w:top w:val="single" w:sz="4" w:space="2" w:color="auto"/>
-      </w:pBdr>
-      <w:ind w:firstLine="288"/>
-    </w:pPr>
-    <w:rPr>
-      <w:sz w:val="16"/>
-      <w:szCs w:val="16"/>
-    </w:rPr>
-  </w:style>
-  <w:style w:type="paragraph" w:customStyle="1" w:styleId="tablecolhead">
-    <w:name w:val="table col head"/>
-    <w:basedOn w:val="Normal"/>
-    <w:rPr>
-      <w:b/>
-      <w:bCs/>
-      <w:sz w:val="16"/>
-      <w:szCs w:val="16"/>
-    </w:rPr>
-  </w:style>
-  <w:style w:type="paragraph" w:customStyle="1" w:styleId="tablecolsubhead">
-    <w:name w:val="table col subhead"/>
-    <w:basedOn w:val="tablecolhead"/>
-    <w:rPr>
-      <w:i/>
-      <w:iCs/>
-      <w:sz w:val="15"/>
-      <w:szCs w:val="15"/>
-    </w:rPr>
-  </w:style>
-  <w:style w:type="paragraph" w:customStyle="1" w:styleId="tablecopy">
-    <w:name w:val="table copy"/>
-    <w:pPr>
-      <w:jc w:val="both"/>
-    </w:pPr>
-    <w:rPr>
-      <w:noProof/>
-      <w:sz w:val="16"/>
-      <w:szCs w:val="16"/>
-    </w:rPr>
-  </w:style>
-  <w:style w:type="paragraph" w:customStyle="1" w:styleId="tablefootnote">
-    <w:name w:val="table footnote"/>
-    <w:rsid w:val="005E2800"/>
-    <w:pPr>
-      <w:numPr>
-        <w:numId w:val="24"/>
-      </w:numPr>
-      <w:spacing w:before="60" w:after="30"/>
-      <w:ind w:left="58" w:hanging="29"/>
-      <w:jc w:val="right"/>
-    </w:pPr>
-    <w:rPr>
-      <w:sz w:val="12"/>
-      <w:szCs w:val="12"/>
-    </w:rPr>
-  </w:style>
-  <w:style w:type="paragraph" w:customStyle="1" w:styleId="tablehead">
-    <w:name w:val="table head"/>
-    <w:pPr>
-      <w:numPr>
-        <w:numId w:val="9"/>
-      </w:numPr>
-      <w:spacing w:before="240" w:after="120" w:line="216" w:lineRule="auto"/>
-      <w:jc w:val="center"/>
-    </w:pPr>
-    <w:rPr>
-      <w:smallCaps/>
-      <w:noProof/>
-      <w:sz w:val="16"/>
-      <w:szCs w:val="16"/>
-    </w:rPr>
-  </w:style>
-  <w:style w:type="paragraph" w:customStyle="1" w:styleId="Keywords">
-    <w:name w:val="Keywords"/>
-    <w:basedOn w:val="Abstract"/>
-    <w:qFormat/>
-    <w:rsid w:val="00F9441B"/>
-    <w:pPr>
-      <w:spacing w:after="120"/>
-      <w:ind w:firstLine="274"/>
-    </w:pPr>
-    <w:rPr>
-      <w:i/>
-    </w:rPr>
-  </w:style>
-  <w:style w:type="character" w:styleId="PlaceholderText">
-    <w:name w:val="Placeholder Text"/>
-    <w:basedOn w:val="DefaultParagraphFont"/>
-    <w:uiPriority w:val="99"/>
-    <w:semiHidden/>
-    <w:rsid w:val="001C4F53"/>
-    <w:rPr>
-      <w:color w:val="808080"/>
-    </w:rPr>
-  </w:style>
-  <w:style w:type="paragraph" w:styleId="BalloonText">
-    <w:name w:val="Balloon Text"/>
-    <w:basedOn w:val="Normal"/>
-    <w:link w:val="BalloonTextChar"/>
-    <w:rsid w:val="001C4F53"/>
-    <w:rPr>
-      <w:rFonts w:ascii="Tahoma" w:hAnsi="Tahoma" w:cs="Tahoma"/>
-      <w:sz w:val="16"/>
-      <w:szCs w:val="16"/>
-    </w:rPr>
-  </w:style>
-  <w:style w:type="character" w:customStyle="1" w:styleId="BalloonTextChar">
-    <w:name w:val="Balloon Text Char"/>
-    <w:basedOn w:val="DefaultParagraphFont"/>
-    <w:link w:val="BalloonText"/>
-    <w:rsid w:val="001C4F53"/>
-    <w:rPr>
-      <w:rFonts w:ascii="Tahoma" w:hAnsi="Tahoma" w:cs="Tahoma"/>
-      <w:sz w:val="16"/>
-      <w:szCs w:val="16"/>
-    </w:rPr>
-  </w:style>
-  <w:style w:type="paragraph" w:styleId="Caption">
-    <w:name w:val="caption"/>
-    <w:basedOn w:val="Normal"/>
-    <w:next w:val="Normal"/>
-    <w:unhideWhenUsed/>
-    <w:qFormat/>
-    <w:rsid w:val="00284D17"/>
-    <w:pPr>
-      <w:spacing w:after="200"/>
-    </w:pPr>
-    <w:rPr>
-      <w:i/>
-      <w:iCs/>
-      <w:color w:val="1F497D" w:themeColor="text2"/>
-      <w:sz w:val="18"/>
-      <w:szCs w:val="18"/>
-    </w:rPr>
-  </w:style>
-  <w:style w:type="character" w:customStyle="1" w:styleId="Heading1Char">
-    <w:name w:val="Heading 1 Char"/>
-    <w:basedOn w:val="DefaultParagraphFont"/>
-    <w:link w:val="Heading1"/>
-    <w:rsid w:val="00B61CDA"/>
-    <w:rPr>
-      <w:smallCaps/>
-      <w:noProof/>
-    </w:rPr>
-  </w:style>
-  <w:style w:type="paragraph" w:styleId="HTMLPreformatted">
-    <w:name w:val="HTML Preformatted"/>
-    <w:basedOn w:val="Normal"/>
-    <w:link w:val="HTMLPreformattedChar"/>
-    <w:uiPriority w:val="99"/>
-    <w:semiHidden/>
-    <w:unhideWhenUsed/>
-    <w:rsid w:val="00263BA1"/>
-    <w:pPr>
-      <w:tabs>
-        <w:tab w:val="left" w:pos="916"/>
-        <w:tab w:val="left" w:pos="1832"/>
-        <w:tab w:val="left" w:pos="2748"/>
-        <w:tab w:val="left" w:pos="3664"/>
-        <w:tab w:val="left" w:pos="4580"/>
-        <w:tab w:val="left" w:pos="5496"/>
-        <w:tab w:val="left" w:pos="6412"/>
-        <w:tab w:val="left" w:pos="7328"/>
-        <w:tab w:val="left" w:pos="8244"/>
-        <w:tab w:val="left" w:pos="9160"/>
-        <w:tab w:val="left" w:pos="10076"/>
-        <w:tab w:val="left" w:pos="10992"/>
-        <w:tab w:val="left" w:pos="11908"/>
-        <w:tab w:val="left" w:pos="12824"/>
-        <w:tab w:val="left" w:pos="13740"/>
-        <w:tab w:val="left" w:pos="14656"/>
-      </w:tabs>
-      <w:jc w:val="left"/>
-    </w:pPr>
-    <w:rPr>
-      <w:rFonts w:ascii="Consolas" w:eastAsia="Times New Roman" w:hAnsi="Consolas" w:cs="Consolas"/>
-      <w:sz w:val="18"/>
-      <w:szCs w:val="18"/>
-    </w:rPr>
-  </w:style>
-  <w:style w:type="character" w:customStyle="1" w:styleId="HTMLPreformattedChar">
-    <w:name w:val="HTML Preformatted Char"/>
-    <w:basedOn w:val="DefaultParagraphFont"/>
-    <w:link w:val="HTMLPreformatted"/>
-    <w:uiPriority w:val="99"/>
-    <w:semiHidden/>
-    <w:rsid w:val="00263BA1"/>
-    <w:rPr>
-      <w:rFonts w:ascii="Consolas" w:eastAsia="Times New Roman" w:hAnsi="Consolas" w:cs="Consolas"/>
-      <w:sz w:val="18"/>
-      <w:szCs w:val="18"/>
-    </w:rPr>
-  </w:style>
-  <w:style w:type="character" w:customStyle="1" w:styleId="n2">
-    <w:name w:val="n2"/>
-    <w:basedOn w:val="DefaultParagraphFont"/>
-    <w:rsid w:val="00263BA1"/>
-  </w:style>
-  <w:style w:type="character" w:customStyle="1" w:styleId="o2">
-    <w:name w:val="o2"/>
-    <w:basedOn w:val="DefaultParagraphFont"/>
-    <w:rsid w:val="00263BA1"/>
-  </w:style>
-  <w:style w:type="character" w:customStyle="1" w:styleId="mi2">
-    <w:name w:val="mi2"/>
-    <w:basedOn w:val="DefaultParagraphFont"/>
-    <w:rsid w:val="00263BA1"/>
-  </w:style>
-  <w:style w:type="character" w:customStyle="1" w:styleId="p">
-    <w:name w:val="p"/>
-    <w:basedOn w:val="DefaultParagraphFont"/>
-    <w:rsid w:val="00263BA1"/>
-  </w:style>
-  <w:style w:type="character" w:customStyle="1" w:styleId="k3">
-    <w:name w:val="k3"/>
-    <w:basedOn w:val="DefaultParagraphFont"/>
-    <w:rsid w:val="00263BA1"/>
-  </w:style>
-</w:styles>
-</file>
-
-<file path=word/stylesWithEffects.xml><?xml version="1.0" encoding="utf-8"?>
-<w:styles xmlns:wpc="http://schemas.microsoft.com/office/word/2010/wordprocessingCanvas" xmlns:mc="http://schemas.openxmlformats.org/markup-compatibility/2006" xmlns:o="urn:schemas-microsoft-com:office:office" xmlns:r="http://schemas.openxmlformats.org/officeDocument/2006/relationships" xmlns:m="http://schemas.openxmlformats.org/officeDocument/2006/math" xmlns:v="urn:schemas-microsoft-com:vml" xmlns:wp14="http://schemas.microsoft.com/office/word/2010/wordprocessingDrawing" xmlns:wp="http://schemas.openxmlformats.org/drawingml/2006/wordprocessingDrawing" xmlns:w10="urn:schemas-microsoft-com:office:word" xmlns:w="http://schemas.openxmlformats.org/wordprocessingml/2006/main" xmlns:w14="http://schemas.microsoft.com/office/word/2010/wordml" xmlns:wpg="http://schemas.microsoft.com/office/word/2010/wordprocessingGroup" xmlns:wpi="http://schemas.microsoft.com/office/word/2010/wordprocessingInk" xmlns:wne="http://schemas.microsoft.com/office/word/2006/wordml" xmlns:wps="http://schemas.microsoft.com/office/word/2010/wordprocessingShape" mc:Ignorable="w14 wp14">
-  <w:docDefaults>
-    <w:rPrDefault>
-      <w:rPr>
-        <w:rFonts w:ascii="Times New Roman" w:eastAsia="SimSun" w:hAnsi="Times New Roman" w:cs="Times New Roman"/>
-        <w:lang w:val="en-US" w:eastAsia="en-US" w:bidi="ar-SA"/>
-      </w:rPr>
-    </w:rPrDefault>
-    <w:pPrDefault/>
-  </w:docDefaults>
-  <w:latentStyles w:defLockedState="0" w:defUIPriority="0" w:defSemiHidden="1" w:defUnhideWhenUsed="1" w:defQFormat="0" w:count="267">
-    <w:lsdException w:name="Normal" w:semiHidden="0" w:unhideWhenUsed="0" w:qFormat="1"/>
-    <w:lsdException w:name="heading 1" w:semiHidden="0" w:unhideWhenUsed="0" w:qFormat="1"/>
-    <w:lsdException w:name="heading 2" w:semiHidden="0" w:unhideWhenUsed="0" w:qFormat="1"/>
-    <w:lsdException w:name="heading 3" w:semiHidden="0" w:unhideWhenUsed="0" w:qFormat="1"/>
-    <w:lsdException w:name="heading 4" w:semiHidden="0" w:unhideWhenUsed="0" w:qFormat="1"/>
-    <w:lsdException w:name="heading 5" w:semiHidden="0" w:unhideWhenUsed="0" w:qFormat="1"/>
-    <w:lsdException w:name="heading 6" w:qFormat="1"/>
-    <w:lsdException w:name="heading 7" w:qFormat="1"/>
-    <w:lsdException w:name="heading 8" w:qFormat="1"/>
-    <w:lsdException w:name="heading 9" w:qFormat="1"/>
-    <w:lsdException w:name="caption" w:qFormat="1"/>
-    <w:lsdException w:name="List Number" w:semiHidden="0" w:unhideWhenUsed="0"/>
-    <w:lsdException w:name="List 4" w:semiHidden="0" w:unhideWhenUsed="0"/>
-    <w:lsdException w:name="List 5" w:semiHidden="0" w:unhideWhenUsed="0"/>
-    <w:lsdException w:name="Title" w:semiHidden="0" w:unhideWhenUsed="0" w:qFormat="1"/>
-    <w:lsdException w:name="Subtitle" w:semiHidden="0" w:unhideWhenUsed="0" w:qFormat="1"/>
-    <w:lsdException w:name="Salutation" w:semiHidden="0" w:unhideWhenUsed="0"/>
-    <w:lsdException w:name="Date" w:semiHidden="0" w:unhideWhenUsed="0"/>
-    <w:lsdException w:name="Body Text First Indent" w:semiHidden="0" w:unhideWhenUsed="0"/>
-    <w:lsdException w:name="Strong" w:semiHidden="0" w:unhideWhenUsed="0" w:qFormat="1"/>
-    <w:lsdException w:name="Emphasis" w:semiHidden="0" w:unhideWhenUsed="0" w:qFormat="1"/>
-    <w:lsdException w:name="HTML Preformatted" w:uiPriority="99"/>
-    <w:lsdException w:name="Table Grid" w:semiHidden="0" w:unhideWhenUsed="0"/>
-    <w:lsdException w:name="Placeholder Text" w:uiPriority="99" w:unhideWhenUsed="0"/>
-    <w:lsdException w:name="No Spacing" w:semiHidden="0" w:uiPriority="1" w:unhideWhenUsed="0" w:qFormat="1"/>
-    <w:lsdException w:name="Light Shading" w:semiHidden="0" w:uiPriority="60" w:unhideWhenUsed="0"/>
-    <w:lsdException w:name="Light List" w:semiHidden="0" w:uiPriority="61" w:unhideWhenUsed="0"/>
-    <w:lsdException w:name="Light Grid" w:semiHidden="0" w:uiPriority="62" w:unhideWhenUsed="0"/>
-    <w:lsdException w:name="Medium Shading 1" w:semiHidden="0" w:uiPriority="63" w:unhideWhenUsed="0"/>
-    <w:lsdException w:name="Medium Shading 2" w:semiHidden="0" w:uiPriority="64" w:unhideWhenUsed="0"/>
-    <w:lsdException w:name="Medium List 1" w:semiHidden="0" w:uiPriority="65" w:unhideWhenUsed="0"/>
-    <w:lsdException w:name="Medium List 2" w:semiHidden="0" w:uiPriority="66" w:unhideWhenUsed="0"/>
-    <w:lsdException w:name="Medium Grid 1" w:semiHidden="0" w:uiPriority="67" w:unhideWhenUsed="0"/>
-    <w:lsdException w:name="Medium Grid 2" w:semiHidden="0" w:uiPriority="68" w:unhideWhenUsed="0"/>
-    <w:lsdException w:name="Medium Grid 3" w:semiHidden="0" w:uiPriority="69" w:unhideWhenUsed="0"/>
-    <w:lsdException w:name="Dark List" w:semiHidden="0" w:uiPriority="70" w:unhideWhenUsed="0"/>
-    <w:lsdException w:name="Colorful Shading" w:semiHidden="0" w:uiPriority="71" w:unhideWhenUsed="0"/>
-    <w:lsdException w:name="Colorful List" w:semiHidden="0" w:uiPriority="72" w:unhideWhenUsed="0"/>
-    <w:lsdException w:name="Colorful Grid" w:semiHidden="0" w:uiPriority="73" w:unhideWhenUsed="0"/>
-    <w:lsdException w:name="Light Shading Accent 1" w:semiHidden="0" w:uiPriority="60" w:unhideWhenUsed="0"/>
-    <w:lsdException w:name="Light List Accent 1" w:semiHidden="0" w:uiPriority="61" w:unhideWhenUsed="0"/>
-    <w:lsdException w:name="Light Grid Accent 1" w:semiHidden="0" w:uiPriority="62" w:unhideWhenUsed="0"/>
-    <w:lsdException w:name="Medium Shading 1 Accent 1" w:semiHidden="0" w:uiPriority="63" w:unhideWhenUsed="0"/>
-    <w:lsdException w:name="Medium Shading 2 Accent 1" w:semiHidden="0" w:uiPriority="64" w:unhideWhenUsed="0"/>
-    <w:lsdException w:name="Medium List 1 Accent 1" w:semiHidden="0" w:uiPriority="65" w:unhideWhenUsed="0"/>
-    <w:lsdException w:name="Revision" w:uiPriority="99" w:unhideWhenUsed="0"/>
-    <w:lsdException w:name="List Paragraph" w:semiHidden="0" w:uiPriority="34" w:unhideWhenUsed="0" w:qFormat="1"/>
-    <w:lsdException w:name="Quote" w:semiHidden="0" w:uiPriority="29" w:unhideWhenUsed="0" w:qFormat="1"/>
-    <w:lsdException w:name="Intense Quote" w:semiHidden="0" w:uiPriority="30" w:unhideWhenUsed="0" w:qFormat="1"/>
-    <w:lsdException w:name="Medium List 2 Accent 1" w:semiHidden="0" w:uiPriority="66" w:unhideWhenUsed="0"/>
-    <w:lsdException w:name="Medium Grid 1 Accent 1" w:semiHidden="0" w:uiPriority="67" w:unhideWhenUsed="0"/>
-    <w:lsdException w:name="Medium Grid 2 Accent 1" w:semiHidden="0" w:uiPriority="68" w:unhideWhenUsed="0"/>
-    <w:lsdException w:name="Medium Grid 3 Accent 1" w:semiHidden="0" w:uiPriority="69" w:unhideWhenUsed="0"/>
-    <w:lsdException w:name="Dark List Accent 1" w:semiHidden="0" w:uiPriority="70" w:unhideWhenUsed="0"/>
-    <w:lsdException w:name="Colorful Shading Accent 1" w:semiHidden="0" w:uiPriority="71" w:unhideWhenUsed="0"/>
-    <w:lsdException w:name="Colorful List Accent 1" w:semiHidden="0" w:uiPriority="72" w:unhideWhenUsed="0"/>
-    <w:lsdException w:name="Colorful Grid Accent 1" w:semiHidden="0" w:uiPriority="73" w:unhideWhenUsed="0"/>
-    <w:lsdException w:name="Light Shading Accent 2" w:semiHidden="0" w:uiPriority="60" w:unhideWhenUsed="0"/>
-    <w:lsdException w:name="Light List Accent 2" w:semiHidden="0" w:uiPriority="61" w:unhideWhenUsed="0"/>
-    <w:lsdException w:name="Light Grid Accent 2" w:semiHidden="0" w:uiPriority="62" w:unhideWhenUsed="0"/>
-    <w:lsdException w:name="Medium Shading 1 Accent 2" w:semiHidden="0" w:uiPriority="63" w:unhideWhenUsed="0"/>
-    <w:lsdException w:name="Medium Shading 2 Accent 2" w:semiHidden="0" w:uiPriority="64" w:unhideWhenUsed="0"/>
-    <w:lsdException w:name="Medium List 1 Accent 2" w:semiHidden="0" w:uiPriority="65" w:unhideWhenUsed="0"/>
-    <w:lsdException w:name="Medium List 2 Accent 2" w:semiHidden="0" w:uiPriority="66" w:unhideWhenUsed="0"/>
-    <w:lsdException w:name="Medium Grid 1 Accent 2" w:semiHidden="0" w:uiPriority="67" w:unhideWhenUsed="0"/>
-    <w:lsdException w:name="Medium Grid 2 Accent 2" w:semiHidden="0" w:uiPriority="68" w:unhideWhenUsed="0"/>
-    <w:lsdException w:name="Medium Grid 3 Accent 2" w:semiHidden="0" w:uiPriority="69" w:unhideWhenUsed="0"/>
-    <w:lsdException w:name="Dark List Accent 2" w:semiHidden="0" w:uiPriority="70" w:unhideWhenUsed="0"/>
-    <w:lsdException w:name="Colorful Shading Accent 2" w:semiHidden="0" w:uiPriority="71" w:unhideWhenUsed="0"/>
-    <w:lsdException w:name="Colorful List Accent 2" w:semiHidden="0" w:uiPriority="72" w:unhideWhenUsed="0"/>
-    <w:lsdException w:name="Colorful Grid Accent 2" w:semiHidden="0" w:uiPriority="73" w:unhideWhenUsed="0"/>
-    <w:lsdException w:name="Light Shading Accent 3" w:semiHidden="0" w:uiPriority="60" w:unhideWhenUsed="0"/>
-    <w:lsdException w:name="Light List Accent 3" w:semiHidden="0" w:uiPriority="61" w:unhideWhenUsed="0"/>
-    <w:lsdException w:name="Light Grid Accent 3" w:semiHidden="0" w:uiPriority="62" w:unhideWhenUsed="0"/>
-    <w:lsdException w:name="Medium Shading 1 Accent 3" w:semiHidden="0" w:uiPriority="63" w:unhideWhenUsed="0"/>
-    <w:lsdException w:name="Medium Shading 2 Accent 3" w:semiHidden="0" w:uiPriority="64" w:unhideWhenUsed="0"/>
-    <w:lsdException w:name="Medium List 1 Accent 3" w:semiHidden="0" w:uiPriority="65" w:unhideWhenUsed="0"/>
-    <w:lsdException w:name="Medium List 2 Accent 3" w:semiHidden="0" w:uiPriority="66" w:unhideWhenUsed="0"/>
-    <w:lsdException w:name="Medium Grid 1 Accent 3" w:semiHidden="0" w:uiPriority="67" w:unhideWhenUsed="0"/>
-    <w:lsdException w:name="Medium Grid 2 Accent 3" w:semiHidden="0" w:uiPriority="68" w:unhideWhenUsed="0"/>
-    <w:lsdException w:name="Medium Grid 3 Accent 3" w:semiHidden="0" w:uiPriority="69" w:unhideWhenUsed="0"/>
-    <w:lsdException w:name="Dark List Accent 3" w:semiHidden="0" w:uiPriority="70" w:unhideWhenUsed="0"/>
-    <w:lsdException w:name="Colorful Shading Accent 3" w:semiHidden="0" w:uiPriority="71" w:unhideWhenUsed="0"/>
-    <w:lsdException w:name="Colorful List Accent 3" w:semiHidden="0" w:uiPriority="72" w:unhideWhenUsed="0"/>
-    <w:lsdException w:name="Colorful Grid Accent 3" w:semiHidden="0" w:uiPriority="73" w:unhideWhenUsed="0"/>
-    <w:lsdException w:name="Light Shading Accent 4" w:semiHidden="0" w:uiPriority="60" w:unhideWhenUsed="0"/>
-    <w:lsdException w:name="Light List Accent 4" w:semiHidden="0" w:uiPriority="61" w:unhideWhenUsed="0"/>
-    <w:lsdException w:name="Light Grid Accent 4" w:semiHidden="0" w:uiPriority="62" w:unhideWhenUsed="0"/>
-    <w:lsdException w:name="Medium Shading 1 Accent 4" w:semiHidden="0" w:uiPriority="63" w:unhideWhenUsed="0"/>
-    <w:lsdException w:name="Medium Shading 2 Accent 4" w:semiHidden="0" w:uiPriority="64" w:unhideWhenUsed="0"/>
-    <w:lsdException w:name="Medium List 1 Accent 4" w:semiHidden="0" w:uiPriority="65" w:unhideWhenUsed="0"/>
-    <w:lsdException w:name="Medium List 2 Accent 4" w:semiHidden="0" w:uiPriority="66" w:unhideWhenUsed="0"/>
-    <w:lsdException w:name="Medium Grid 1 Accent 4" w:semiHidden="0" w:uiPriority="67" w:unhideWhenUsed="0"/>
-    <w:lsdException w:name="Medium Grid 2 Accent 4" w:semiHidden="0" w:uiPriority="68" w:unhideWhenUsed="0"/>
-    <w:lsdException w:name="Medium Grid 3 Accent 4" w:semiHidden="0" w:uiPriority="69" w:unhideWhenUsed="0"/>
-    <w:lsdException w:name="Dark List Accent 4" w:semiHidden="0" w:uiPriority="70" w:unhideWhenUsed="0"/>
-    <w:lsdException w:name="Colorful Shading Accent 4" w:semiHidden="0" w:uiPriority="71" w:unhideWhenUsed="0"/>
-    <w:lsdException w:name="Colorful List Accent 4" w:semiHidden="0" w:uiPriority="72" w:unhideWhenUsed="0"/>
-    <w:lsdException w:name="Colorful Grid Accent 4" w:semiHidden="0" w:uiPriority="73" w:unhideWhenUsed="0"/>
-    <w:lsdException w:name="Light Shading Accent 5" w:semiHidden="0" w:uiPriority="60" w:unhideWhenUsed="0"/>
-    <w:lsdException w:name="Light List Accent 5" w:semiHidden="0" w:uiPriority="61" w:unhideWhenUsed="0"/>
-    <w:lsdException w:name="Light Grid Accent 5" w:semiHidden="0" w:uiPriority="62" w:unhideWhenUsed="0"/>
-    <w:lsdException w:name="Medium Shading 1 Accent 5" w:semiHidden="0" w:uiPriority="63" w:unhideWhenUsed="0"/>
-    <w:lsdException w:name="Medium Shading 2 Accent 5" w:semiHidden="0" w:uiPriority="64" w:unhideWhenUsed="0"/>
-    <w:lsdException w:name="Medium List 1 Accent 5" w:semiHidden="0" w:uiPriority="65" w:unhideWhenUsed="0"/>
-    <w:lsdException w:name="Medium List 2 Accent 5" w:semiHidden="0" w:uiPriority="66" w:unhideWhenUsed="0"/>
-    <w:lsdException w:name="Medium Grid 1 Accent 5" w:semiHidden="0" w:uiPriority="67" w:unhideWhenUsed="0"/>
-    <w:lsdException w:name="Medium Grid 2 Accent 5" w:semiHidden="0" w:uiPriority="68" w:unhideWhenUsed="0"/>
-    <w:lsdException w:name="Medium Grid 3 Accent 5" w:semiHidden="0" w:uiPriority="69" w:unhideWhenUsed="0"/>
-    <w:lsdException w:name="Dark List Accent 5" w:semiHidden="0" w:uiPriority="70" w:unhideWhenUsed="0"/>
-    <w:lsdException w:name="Colorful Shading Accent 5" w:semiHidden="0" w:uiPriority="71" w:unhideWhenUsed="0"/>
-    <w:lsdException w:name="Colorful List Accent 5" w:semiHidden="0" w:uiPriority="72" w:unhideWhenUsed="0"/>
-    <w:lsdException w:name="Colorful Grid Accent 5" w:semiHidden="0" w:uiPriority="73" w:unhideWhenUsed="0"/>
-    <w:lsdException w:name="Light Shading Accent 6" w:semiHidden="0" w:uiPriority="60" w:unhideWhenUsed="0"/>
-    <w:lsdException w:name="Light List Accent 6" w:semiHidden="0" w:uiPriority="61" w:unhideWhenUsed="0"/>
-    <w:lsdException w:name="Light Grid Accent 6" w:semiHidden="0" w:uiPriority="62" w:unhideWhenUsed="0"/>
-    <w:lsdException w:name="Medium Shading 1 Accent 6" w:semiHidden="0" w:uiPriority="63" w:unhideWhenUsed="0"/>
-    <w:lsdException w:name="Medium Shading 2 Accent 6" w:semiHidden="0" w:uiPriority="64" w:unhideWhenUsed="0"/>
-    <w:lsdException w:name="Medium List 1 Accent 6" w:semiHidden="0" w:uiPriority="65" w:unhideWhenUsed="0"/>
-    <w:lsdException w:name="Medium List 2 Accent 6" w:semiHidden="0" w:uiPriority="66" w:unhideWhenUsed="0"/>
-    <w:lsdException w:name="Medium Grid 1 Accent 6" w:semiHidden="0" w:uiPriority="67" w:unhideWhenUsed="0"/>
-    <w:lsdException w:name="Medium Grid 2 Accent 6" w:semiHidden="0" w:uiPriority="68" w:unhideWhenUsed="0"/>
-    <w:lsdException w:name="Medium Grid 3 Accent 6" w:semiHidden="0" w:uiPriority="69" w:unhideWhenUsed="0"/>
-    <w:lsdException w:name="Dark List Accent 6" w:semiHidden="0" w:uiPriority="70" w:unhideWhenUsed="0"/>
-    <w:lsdException w:name="Colorful Shading Accent 6" w:semiHidden="0" w:uiPriority="71" w:unhideWhenUsed="0"/>
-    <w:lsdException w:name="Colorful List Accent 6" w:semiHidden="0" w:uiPriority="72" w:unhideWhenUsed="0"/>
-    <w:lsdException w:name="Colorful Grid Accent 6" w:semiHidden="0" w:uiPriority="73" w:unhideWhenUsed="0"/>
-    <w:lsdException w:name="Subtle Emphasis" w:semiHidden="0" w:uiPriority="19" w:unhideWhenUsed="0" w:qFormat="1"/>
-    <w:lsdException w:name="Intense Emphasis" w:semiHidden="0" w:uiPriority="21" w:unhideWhenUsed="0" w:qFormat="1"/>
-    <w:lsdException w:name="Subtle Reference" w:semiHidden="0" w:uiPriority="31" w:unhideWhenUsed="0" w:qFormat="1"/>
-    <w:lsdException w:name="Intense Reference" w:semiHidden="0" w:uiPriority="32" w:unhideWhenUsed="0" w:qFormat="1"/>
-    <w:lsdException w:name="Book Title" w:semiHidden="0" w:uiPriority="33" w:unhideWhenUsed="0" w:qFormat="1"/>
-    <w:lsdException w:name="Bibliography" w:uiPriority="37"/>
-    <w:lsdException w:name="TOC Heading" w:uiPriority="39" w:qFormat="1"/>
-  </w:latentStyles>
-  <w:style w:type="paragraph" w:default="1" w:styleId="Normal">
-    <w:name w:val="Normal"/>
-    <w:qFormat/>
-    <w:pPr>
-      <w:jc w:val="center"/>
-    </w:pPr>
-  </w:style>
-  <w:style w:type="paragraph" w:styleId="Heading1">
-    <w:name w:val="heading 1"/>
-    <w:basedOn w:val="Normal"/>
-    <w:next w:val="Normal"/>
-    <w:link w:val="Heading1Char"/>
-    <w:qFormat/>
-    <w:pPr>
-      <w:keepNext/>
-      <w:keepLines/>
-      <w:numPr>
-        <w:numId w:val="4"/>
-      </w:numPr>
-      <w:tabs>
-        <w:tab w:val="left" w:pos="216"/>
-      </w:tabs>
-      <w:spacing w:before="160" w:after="80"/>
-      <w:outlineLvl w:val="0"/>
-    </w:pPr>
-    <w:rPr>
-      <w:smallCaps/>
-      <w:noProof/>
-    </w:rPr>
-  </w:style>
-  <w:style w:type="paragraph" w:styleId="Heading2">
-    <w:name w:val="heading 2"/>
-    <w:basedOn w:val="Normal"/>
-    <w:next w:val="Normal"/>
-    <w:qFormat/>
-    <w:rsid w:val="00ED0149"/>
-    <w:pPr>
-      <w:keepNext/>
-      <w:keepLines/>
-      <w:numPr>
-        <w:ilvl w:val="1"/>
-        <w:numId w:val="4"/>
-      </w:numPr>
-      <w:tabs>
-        <w:tab w:val="clear" w:pos="360"/>
-        <w:tab w:val="num" w:pos="288"/>
-      </w:tabs>
-      <w:spacing w:before="120" w:after="60"/>
-      <w:jc w:val="left"/>
-      <w:outlineLvl w:val="1"/>
-    </w:pPr>
-    <w:rPr>
-      <w:i/>
-      <w:iCs/>
-      <w:noProof/>
-    </w:rPr>
-  </w:style>
-  <w:style w:type="paragraph" w:styleId="Heading3">
-    <w:name w:val="heading 3"/>
-    <w:basedOn w:val="Normal"/>
-    <w:next w:val="Normal"/>
-    <w:qFormat/>
-    <w:rsid w:val="00794804"/>
-    <w:pPr>
-      <w:numPr>
-        <w:ilvl w:val="2"/>
-        <w:numId w:val="4"/>
-      </w:numPr>
-      <w:spacing w:line="240" w:lineRule="exact"/>
-      <w:ind w:firstLine="288"/>
-      <w:jc w:val="both"/>
-      <w:outlineLvl w:val="2"/>
-    </w:pPr>
-    <w:rPr>
-      <w:i/>
-      <w:iCs/>
-      <w:noProof/>
-    </w:rPr>
-  </w:style>
-  <w:style w:type="paragraph" w:styleId="Heading4">
-    <w:name w:val="heading 4"/>
-    <w:basedOn w:val="Normal"/>
-    <w:next w:val="Normal"/>
-    <w:qFormat/>
-    <w:rsid w:val="00794804"/>
-    <w:pPr>
-      <w:numPr>
-        <w:ilvl w:val="3"/>
-        <w:numId w:val="4"/>
-      </w:numPr>
-      <w:tabs>
-        <w:tab w:val="clear" w:pos="630"/>
-        <w:tab w:val="left" w:pos="720"/>
-      </w:tabs>
-      <w:spacing w:before="40" w:after="40"/>
-      <w:ind w:firstLine="504"/>
-      <w:jc w:val="both"/>
-      <w:outlineLvl w:val="3"/>
-    </w:pPr>
-    <w:rPr>
-      <w:i/>
-      <w:iCs/>
-      <w:noProof/>
-    </w:rPr>
-  </w:style>
-  <w:style w:type="paragraph" w:styleId="Heading5">
-    <w:name w:val="heading 5"/>
-    <w:basedOn w:val="Normal"/>
-    <w:next w:val="Normal"/>
-    <w:qFormat/>
-    <w:pPr>
-      <w:tabs>
-        <w:tab w:val="left" w:pos="360"/>
-      </w:tabs>
-      <w:spacing w:before="160" w:after="80"/>
-      <w:outlineLvl w:val="4"/>
-    </w:pPr>
-    <w:rPr>
-      <w:smallCaps/>
-      <w:noProof/>
-    </w:rPr>
-  </w:style>
-  <w:style w:type="character" w:default="1" w:styleId="DefaultParagraphFont">
-    <w:name w:val="Default Paragraph Font"/>
-    <w:uiPriority w:val="1"/>
     <w:unhideWhenUsed/>
   </w:style>
   <w:style w:type="table" w:default="1" w:styleId="TableNormal">
@@ -6067,7 +5594,7 @@
 </file>
 
 <file path=customXml/itemProps1.xml><?xml version="1.0" encoding="utf-8"?>
-<ds:datastoreItem xmlns:ds="http://schemas.openxmlformats.org/officeDocument/2006/customXml" ds:itemID="{A2C19AE9-B8F8-4CC2-BF46-4E01F3E04EA9}">
+<ds:datastoreItem xmlns:ds="http://schemas.openxmlformats.org/officeDocument/2006/customXml" ds:itemID="{E11EBA0A-1BFE-47F7-B581-D01A553487AA}">
   <ds:schemaRefs>
     <ds:schemaRef ds:uri="http://schemas.openxmlformats.org/officeDocument/2006/bibliography"/>
   </ds:schemaRefs>

</xml_diff>